<commit_message>
next draft; need to edit and finish all letters in second half
</commit_message>
<xml_diff>
--- a/public_chapter/PublicChapter_draft_v6.docx
+++ b/public_chapter/PublicChapter_draft_v6.docx
@@ -65,12 +65,10 @@
         <w:t xml:space="preserve"> make a bit more of a story around a lesson. I think for each letter, I’m going to add a </w:t>
       </w:r>
       <w:proofErr w:type="spellStart"/>
-      <w:proofErr w:type="gramStart"/>
       <w:r>
         <w:t>Tl;dr</w:t>
       </w:r>
       <w:proofErr w:type="spellEnd"/>
-      <w:proofErr w:type="gramEnd"/>
       <w:r>
         <w:t xml:space="preserve"> section, that way I can remember the most important part of the letter, and if someone is too lazy to read the entire letters or doesn’t like the narrative for a particular letter, they can easily look at the lesson, listen to the song, and then go on to the next. And </w:t>
       </w:r>
@@ -136,144 +134,344 @@
     <w:p>
       <w:pPr>
         <w:jc w:val="both"/>
-      </w:pPr>
-      <w:r>
+        <w:rPr>
+          <w:sz w:val="20"/>
+          <w:szCs w:val="20"/>
+        </w:rPr>
+      </w:pPr>
+      <w:r>
+        <w:rPr>
+          <w:sz w:val="20"/>
+          <w:szCs w:val="20"/>
+        </w:rPr>
         <w:t>A PhD ends in a finish full of triumphs: a published paper that will be used to inform the world of your research</w:t>
       </w:r>
       <w:r>
+        <w:rPr>
+          <w:sz w:val="20"/>
+          <w:szCs w:val="20"/>
+        </w:rPr>
         <w:t xml:space="preserve"> and </w:t>
       </w:r>
       <w:r>
+        <w:rPr>
+          <w:sz w:val="20"/>
+          <w:szCs w:val="20"/>
+        </w:rPr>
         <w:t xml:space="preserve">a final defense that allows you to showcase all you’ve learned as an expert in your field. These </w:t>
       </w:r>
       <w:r>
+        <w:rPr>
+          <w:sz w:val="20"/>
+          <w:szCs w:val="20"/>
+        </w:rPr>
         <w:t>accomplishments</w:t>
       </w:r>
       <w:r>
+        <w:rPr>
+          <w:sz w:val="20"/>
+          <w:szCs w:val="20"/>
+        </w:rPr>
         <w:t xml:space="preserve"> are the fruits of intense labor and rigorous mental fortitude, but </w:t>
       </w:r>
       <w:r>
+        <w:rPr>
+          <w:sz w:val="20"/>
+          <w:szCs w:val="20"/>
+        </w:rPr>
         <w:t>often</w:t>
       </w:r>
       <w:r>
+        <w:rPr>
+          <w:sz w:val="20"/>
+          <w:szCs w:val="20"/>
+        </w:rPr>
         <w:t xml:space="preserve"> research is presented without mentioning the </w:t>
       </w:r>
       <w:r>
+        <w:rPr>
+          <w:sz w:val="20"/>
+          <w:szCs w:val="20"/>
+        </w:rPr>
         <w:t xml:space="preserve">mental toll and </w:t>
       </w:r>
       <w:r>
+        <w:rPr>
+          <w:sz w:val="20"/>
+          <w:szCs w:val="20"/>
+        </w:rPr>
         <w:t>strain on</w:t>
       </w:r>
       <w:r>
+        <w:rPr>
+          <w:sz w:val="20"/>
+          <w:szCs w:val="20"/>
+        </w:rPr>
         <w:t xml:space="preserve"> life</w:t>
       </w:r>
       <w:r>
+        <w:rPr>
+          <w:sz w:val="20"/>
+          <w:szCs w:val="20"/>
+        </w:rPr>
         <w:t xml:space="preserve"> that it took to succeed.</w:t>
       </w:r>
       <w:r>
+        <w:rPr>
+          <w:sz w:val="20"/>
+          <w:szCs w:val="20"/>
+        </w:rPr>
         <w:t xml:space="preserve"> Throughout graduate school I’ve missed out on holidays with family and friends,</w:t>
       </w:r>
       <w:r>
+        <w:rPr>
+          <w:sz w:val="20"/>
+          <w:szCs w:val="20"/>
+        </w:rPr>
         <w:t xml:space="preserve"> </w:t>
       </w:r>
       <w:proofErr w:type="gramStart"/>
       <w:r>
+        <w:rPr>
+          <w:sz w:val="20"/>
+          <w:szCs w:val="20"/>
+        </w:rPr>
         <w:t>weddings</w:t>
       </w:r>
       <w:proofErr w:type="gramEnd"/>
       <w:r>
+        <w:rPr>
+          <w:sz w:val="20"/>
+          <w:szCs w:val="20"/>
+        </w:rPr>
         <w:t xml:space="preserve"> and other important moments in the lives of those around me. I’ve willingly put myself through this experience because of how big this opportunity feels to me: the first person in my family to receive a PhD</w:t>
       </w:r>
       <w:r>
+        <w:rPr>
+          <w:sz w:val="20"/>
+          <w:szCs w:val="20"/>
+        </w:rPr>
         <w:t xml:space="preserve">, </w:t>
       </w:r>
       <w:r>
+        <w:rPr>
+          <w:sz w:val="20"/>
+          <w:szCs w:val="20"/>
+        </w:rPr>
         <w:t xml:space="preserve">in a field as </w:t>
       </w:r>
       <w:r>
+        <w:rPr>
+          <w:sz w:val="20"/>
+          <w:szCs w:val="20"/>
+        </w:rPr>
         <w:t xml:space="preserve">prestigious </w:t>
       </w:r>
       <w:r>
+        <w:rPr>
+          <w:sz w:val="20"/>
+          <w:szCs w:val="20"/>
+        </w:rPr>
         <w:t>as science</w:t>
       </w:r>
       <w:r>
+        <w:rPr>
+          <w:sz w:val="20"/>
+          <w:szCs w:val="20"/>
+        </w:rPr>
         <w:t>.</w:t>
       </w:r>
       <w:r>
+        <w:rPr>
+          <w:sz w:val="20"/>
+          <w:szCs w:val="20"/>
+        </w:rPr>
         <w:t xml:space="preserve"> </w:t>
       </w:r>
       <w:r>
+        <w:rPr>
+          <w:sz w:val="20"/>
+          <w:szCs w:val="20"/>
+        </w:rPr>
         <w:t>A</w:t>
       </w:r>
       <w:r>
+        <w:rPr>
+          <w:sz w:val="20"/>
+          <w:szCs w:val="20"/>
+        </w:rPr>
         <w:t xml:space="preserve">n opportunity </w:t>
       </w:r>
       <w:r>
+        <w:rPr>
+          <w:sz w:val="20"/>
+          <w:szCs w:val="20"/>
+        </w:rPr>
         <w:t xml:space="preserve">to become </w:t>
       </w:r>
       <w:r>
+        <w:rPr>
+          <w:sz w:val="20"/>
+          <w:szCs w:val="20"/>
+        </w:rPr>
         <w:t xml:space="preserve">another </w:t>
       </w:r>
       <w:r>
+        <w:rPr>
+          <w:sz w:val="20"/>
+          <w:szCs w:val="20"/>
+        </w:rPr>
         <w:t>minority in a field that is still growing in diversity.</w:t>
       </w:r>
       <w:r>
-        <w:t xml:space="preserve"> I write this chapter to identify with anyone who has ever felt inadequate, who has suffered from imposter syndrome, and who throughout failure nearly gave up. This chapter highlights my journey into a world of knowledge that I never thought I would have</w:t>
-      </w:r>
-      <w:r>
+        <w:rPr>
+          <w:sz w:val="20"/>
+          <w:szCs w:val="20"/>
+        </w:rPr>
+        <w:t xml:space="preserve"> I write this chapter to </w:t>
+      </w:r>
+      <w:proofErr w:type="gramStart"/>
+      <w:r>
+        <w:rPr>
+          <w:sz w:val="20"/>
+          <w:szCs w:val="20"/>
+        </w:rPr>
+        <w:t>identify with</w:t>
+      </w:r>
+      <w:proofErr w:type="gramEnd"/>
+      <w:r>
+        <w:rPr>
+          <w:sz w:val="20"/>
+          <w:szCs w:val="20"/>
+        </w:rPr>
+        <w:t xml:space="preserve"> anyone who has ever felt inadequate, who has suffered from imposter syndrome, and who throughout failure nearly gave up. This chapter highlights my journey into a world of knowledge that I never thought I would have</w:t>
+      </w:r>
+      <w:r>
+        <w:rPr>
+          <w:sz w:val="20"/>
+          <w:szCs w:val="20"/>
+        </w:rPr>
         <w:t xml:space="preserve"> the opportunity to </w:t>
       </w:r>
       <w:r>
+        <w:rPr>
+          <w:sz w:val="20"/>
+          <w:szCs w:val="20"/>
+        </w:rPr>
         <w:t>take</w:t>
       </w:r>
       <w:r>
+        <w:rPr>
+          <w:sz w:val="20"/>
+          <w:szCs w:val="20"/>
+        </w:rPr>
         <w:t xml:space="preserve">, and I hope it gives you some perspective on the daunting process that it takes to become an expert in an area of learning. </w:t>
       </w:r>
     </w:p>
     <w:p>
       <w:pPr>
         <w:jc w:val="both"/>
-      </w:pPr>
-      <w:r>
+        <w:rPr>
+          <w:sz w:val="20"/>
+          <w:szCs w:val="20"/>
+        </w:rPr>
+      </w:pPr>
+      <w:r>
+        <w:rPr>
+          <w:sz w:val="20"/>
+          <w:szCs w:val="20"/>
+        </w:rPr>
         <w:t xml:space="preserve">The rest of the thesis is research and work, </w:t>
       </w:r>
       <w:r>
+        <w:rPr>
+          <w:sz w:val="20"/>
+          <w:szCs w:val="20"/>
+        </w:rPr>
         <w:t>but</w:t>
       </w:r>
       <w:r>
+        <w:rPr>
+          <w:sz w:val="20"/>
+          <w:szCs w:val="20"/>
+        </w:rPr>
         <w:t xml:space="preserve"> </w:t>
       </w:r>
       <w:r>
+        <w:rPr>
+          <w:sz w:val="20"/>
+          <w:szCs w:val="20"/>
+        </w:rPr>
         <w:t>when I saw th</w:t>
       </w:r>
       <w:r>
+        <w:rPr>
+          <w:sz w:val="20"/>
+          <w:szCs w:val="20"/>
+        </w:rPr>
         <w:t>e</w:t>
       </w:r>
       <w:r>
+        <w:rPr>
+          <w:sz w:val="20"/>
+          <w:szCs w:val="20"/>
+        </w:rPr>
         <w:t xml:space="preserve"> opportunity to </w:t>
       </w:r>
       <w:r>
+        <w:rPr>
+          <w:sz w:val="20"/>
+          <w:szCs w:val="20"/>
+        </w:rPr>
         <w:t>write a chapter about “the parts of the story of science that don’t get told in scientific publication”</w:t>
       </w:r>
       <w:r>
+        <w:rPr>
+          <w:sz w:val="20"/>
+          <w:szCs w:val="20"/>
+        </w:rPr>
         <w:t xml:space="preserve">, I </w:t>
       </w:r>
       <w:r>
+        <w:rPr>
+          <w:sz w:val="20"/>
+          <w:szCs w:val="20"/>
+        </w:rPr>
         <w:t xml:space="preserve">felt compelled. Although I’ve been fortunate throughout my research career to have a very supportive lab environment with my </w:t>
       </w:r>
       <w:r>
+        <w:rPr>
+          <w:sz w:val="20"/>
+          <w:szCs w:val="20"/>
+        </w:rPr>
         <w:t>professors</w:t>
       </w:r>
       <w:r>
+        <w:rPr>
+          <w:sz w:val="20"/>
+          <w:szCs w:val="20"/>
+        </w:rPr>
         <w:t xml:space="preserve"> and other students, made lasting friendships, and have only had minor health scares, my PhD journey wasn’t straight forward. Like many other students before me, I’ve struggled mightily with my mental health, and it felt like a necessary addition to my PhD thesis to </w:t>
       </w:r>
       <w:r>
+        <w:rPr>
+          <w:sz w:val="20"/>
+          <w:szCs w:val="20"/>
+        </w:rPr>
         <w:t>share</w:t>
       </w:r>
       <w:r>
+        <w:rPr>
+          <w:sz w:val="20"/>
+          <w:szCs w:val="20"/>
+        </w:rPr>
         <w:t xml:space="preserve"> a transparent view of the graduate school</w:t>
       </w:r>
       <w:r>
+        <w:rPr>
+          <w:sz w:val="20"/>
+          <w:szCs w:val="20"/>
+        </w:rPr>
         <w:t xml:space="preserve"> experience.</w:t>
       </w:r>
     </w:p>
@@ -377,7 +575,6 @@
         <w:jc w:val="both"/>
       </w:pPr>
       <w:r>
-        <w:lastRenderedPageBreak/>
         <w:t>T</w:t>
       </w:r>
       <w:r>
@@ -391,577 +588,6 @@
       <w:r>
         <w:t>Thanks again for reading, and best of luck on whatever journey you are currently facing. Sending love and good vibes your way :D.</w:t>
       </w:r>
-    </w:p>
-    <w:p>
-      <w:pPr>
-        <w:jc w:val="both"/>
-        <w:rPr>
-          <w:b/>
-          <w:bCs/>
-        </w:rPr>
-      </w:pPr>
-    </w:p>
-    <w:p>
-      <w:pPr>
-        <w:jc w:val="both"/>
-        <w:rPr>
-          <w:b/>
-          <w:bCs/>
-        </w:rPr>
-      </w:pPr>
-    </w:p>
-    <w:p>
-      <w:pPr>
-        <w:jc w:val="both"/>
-        <w:rPr>
-          <w:b/>
-          <w:bCs/>
-        </w:rPr>
-      </w:pPr>
-    </w:p>
-    <w:p>
-      <w:pPr>
-        <w:jc w:val="both"/>
-        <w:sectPr>
-          <w:headerReference w:type="default" r:id="rId8"/>
-          <w:pgSz w:w="12240" w:h="15840"/>
-          <w:pgMar w:top="720" w:right="720" w:bottom="720" w:left="720" w:header="576" w:footer="720" w:gutter="0"/>
-          <w:pgNumType w:start="0"/>
-          <w:cols w:space="720"/>
-          <w:titlePg/>
-          <w:docGrid w:linePitch="360"/>
-        </w:sectPr>
-      </w:pPr>
-    </w:p>
-    <w:p>
-      <w:pPr>
-        <w:jc w:val="both"/>
-        <w:rPr>
-          <w:sz w:val="20"/>
-          <w:szCs w:val="20"/>
-        </w:rPr>
-      </w:pPr>
-    </w:p>
-    <w:p>
-      <w:pPr>
-        <w:jc w:val="both"/>
-        <w:rPr>
-          <w:rStyle w:val="Strong"/>
-        </w:rPr>
-      </w:pPr>
-      <w:r>
-        <w:rPr>
-          <w:rStyle w:val="Strong"/>
-        </w:rPr>
-        <w:t>“I consider it a good rule for letter-writing to leave unmentioned what the recipient already knows, and instead tell him something new.” ― Sigmund Freud</w:t>
-      </w:r>
-    </w:p>
-    <w:p>
-      <w:pPr>
-        <w:jc w:val="both"/>
-        <w:rPr>
-          <w:rStyle w:val="authorortitle"/>
-        </w:rPr>
-      </w:pPr>
-      <w:r>
-        <w:rPr>
-          <w:rStyle w:val="authorortitle"/>
-        </w:rPr>
-        <w:t>Intro for it if I ever needed it:</w:t>
-      </w:r>
-    </w:p>
-    <w:p>
-      <w:pPr>
-        <w:jc w:val="both"/>
-        <w:rPr>
-          <w:sz w:val="20"/>
-          <w:szCs w:val="20"/>
-        </w:rPr>
-      </w:pPr>
-      <w:r>
-        <w:rPr>
-          <w:sz w:val="20"/>
-          <w:szCs w:val="20"/>
-        </w:rPr>
-        <w:t xml:space="preserve">In my effort to develop a chapter that might appease any reader, I initially found myself struggling to hear my inner voice. I wrote snippets of my time in graduate school, but in returning to read them I found them lacking joy. My writing felt restrictive, …, opaque. I was unable to adhere to the traditional narrative technique “Show, don’t tell”. But after multiple failed drafts, I’ve begun hearing my inner voice again, allowing me to write transparent, deeply personal insights. All that was left was to decide on a medium, some format that felt appropriate for me to communicate these thoughts and reflections. </w:t>
-      </w:r>
-    </w:p>
-    <w:p>
-      <w:pPr>
-        <w:jc w:val="both"/>
-        <w:rPr>
-          <w:sz w:val="20"/>
-          <w:szCs w:val="20"/>
-        </w:rPr>
-      </w:pPr>
-      <w:r>
-        <w:rPr>
-          <w:sz w:val="20"/>
-          <w:szCs w:val="20"/>
-        </w:rPr>
-        <w:t xml:space="preserve">A few years before I was born, in a time of the early internet, two individuals separated by 8400 miles corresponded as pen pals, sharing their feelings and emotions through writing before ever meeting in person. </w:t>
-      </w:r>
-      <w:r>
-        <w:rPr>
-          <w:sz w:val="20"/>
-          <w:szCs w:val="20"/>
-        </w:rPr>
-        <w:tab/>
-      </w:r>
-    </w:p>
-    <w:p>
-      <w:pPr>
-        <w:jc w:val="both"/>
-        <w:rPr>
-          <w:sz w:val="20"/>
-          <w:szCs w:val="20"/>
-        </w:rPr>
-      </w:pPr>
-      <w:r>
-        <w:rPr>
-          <w:sz w:val="20"/>
-          <w:szCs w:val="20"/>
-        </w:rPr>
-        <w:t xml:space="preserve">I’ve always been a fan of writing letters. </w:t>
-      </w:r>
-    </w:p>
-    <w:p>
-      <w:pPr>
-        <w:jc w:val="both"/>
-        <w:rPr>
-          <w:sz w:val="20"/>
-          <w:szCs w:val="20"/>
-        </w:rPr>
-      </w:pPr>
-      <w:r>
-        <w:rPr>
-          <w:sz w:val="20"/>
-          <w:szCs w:val="20"/>
-        </w:rPr>
-        <w:t>And when reading letters from others,</w:t>
-      </w:r>
-      <w:r>
-        <w:rPr>
-          <w:sz w:val="20"/>
-          <w:szCs w:val="20"/>
-        </w:rPr>
-        <w:t xml:space="preserve"> I</w:t>
-      </w:r>
-      <w:r>
-        <w:rPr>
-          <w:sz w:val="20"/>
-          <w:szCs w:val="20"/>
-        </w:rPr>
-        <w:t xml:space="preserve"> can hear their voice as if </w:t>
-      </w:r>
-      <w:r>
-        <w:rPr>
-          <w:sz w:val="20"/>
-          <w:szCs w:val="20"/>
-        </w:rPr>
-        <w:t>they</w:t>
-      </w:r>
-      <w:r>
-        <w:rPr>
-          <w:sz w:val="20"/>
-          <w:szCs w:val="20"/>
-        </w:rPr>
-        <w:t>’re</w:t>
-      </w:r>
-      <w:r>
-        <w:rPr>
-          <w:sz w:val="20"/>
-          <w:szCs w:val="20"/>
-        </w:rPr>
-        <w:t xml:space="preserve"> personally</w:t>
-      </w:r>
-      <w:r>
-        <w:rPr>
-          <w:sz w:val="20"/>
-          <w:szCs w:val="20"/>
-        </w:rPr>
-        <w:t xml:space="preserve"> telling me about their lives. </w:t>
-      </w:r>
-    </w:p>
-    <w:p>
-      <w:pPr>
-        <w:jc w:val="both"/>
-        <w:rPr>
-          <w:sz w:val="20"/>
-          <w:szCs w:val="20"/>
-        </w:rPr>
-      </w:pPr>
-      <w:r>
-        <w:rPr>
-          <w:sz w:val="20"/>
-          <w:szCs w:val="20"/>
-        </w:rPr>
-        <w:t xml:space="preserve">I’ve decided that writing letters </w:t>
-      </w:r>
-      <w:r>
-        <w:rPr>
-          <w:sz w:val="20"/>
-          <w:szCs w:val="20"/>
-        </w:rPr>
-        <w:t xml:space="preserve">to my future self </w:t>
-      </w:r>
-      <w:r>
-        <w:rPr>
-          <w:sz w:val="20"/>
-          <w:szCs w:val="20"/>
-        </w:rPr>
-        <w:t xml:space="preserve">will be the best way for me to </w:t>
-      </w:r>
-      <w:r>
-        <w:rPr>
-          <w:sz w:val="20"/>
-          <w:szCs w:val="20"/>
-        </w:rPr>
-        <w:t>convey my time in</w:t>
-      </w:r>
-      <w:r>
-        <w:rPr>
-          <w:sz w:val="20"/>
-          <w:szCs w:val="20"/>
-        </w:rPr>
-        <w:t xml:space="preserve"> graduate school</w:t>
-      </w:r>
-      <w:r>
-        <w:rPr>
-          <w:sz w:val="20"/>
-          <w:szCs w:val="20"/>
-        </w:rPr>
-        <w:t>: recounting</w:t>
-      </w:r>
-      <w:r>
-        <w:rPr>
-          <w:sz w:val="20"/>
-          <w:szCs w:val="20"/>
-        </w:rPr>
-        <w:t xml:space="preserve"> experiences </w:t>
-      </w:r>
-      <w:r>
-        <w:rPr>
-          <w:sz w:val="20"/>
-          <w:szCs w:val="20"/>
-        </w:rPr>
-        <w:t>alongside</w:t>
-      </w:r>
-      <w:r>
-        <w:rPr>
-          <w:sz w:val="20"/>
-          <w:szCs w:val="20"/>
-        </w:rPr>
-        <w:t xml:space="preserve"> lessons I learned along the way. </w:t>
-      </w:r>
-      <w:r>
-        <w:rPr>
-          <w:sz w:val="20"/>
-          <w:szCs w:val="20"/>
-        </w:rPr>
-        <w:t>In</w:t>
-      </w:r>
-      <w:r>
-        <w:rPr>
-          <w:sz w:val="20"/>
-          <w:szCs w:val="20"/>
-        </w:rPr>
-        <w:t xml:space="preserve"> pull</w:t>
-      </w:r>
-      <w:r>
-        <w:rPr>
-          <w:sz w:val="20"/>
-          <w:szCs w:val="20"/>
-        </w:rPr>
-        <w:t>ing</w:t>
-      </w:r>
-      <w:r>
-        <w:rPr>
-          <w:sz w:val="20"/>
-          <w:szCs w:val="20"/>
-        </w:rPr>
-        <w:t xml:space="preserve"> myself back into memories of the times that I felt were most personally impactful,</w:t>
-      </w:r>
-      <w:r>
-        <w:rPr>
-          <w:sz w:val="20"/>
-          <w:szCs w:val="20"/>
-        </w:rPr>
-        <w:t xml:space="preserve"> I’ll </w:t>
-      </w:r>
-      <w:r>
-        <w:rPr>
-          <w:sz w:val="20"/>
-          <w:szCs w:val="20"/>
-        </w:rPr>
-        <w:t xml:space="preserve">be able to </w:t>
-      </w:r>
-      <w:r>
-        <w:rPr>
-          <w:sz w:val="20"/>
-          <w:szCs w:val="20"/>
-        </w:rPr>
-        <w:t>reflect on</w:t>
-      </w:r>
-      <w:r>
-        <w:rPr>
-          <w:sz w:val="20"/>
-          <w:szCs w:val="20"/>
-        </w:rPr>
-        <w:t xml:space="preserve"> </w:t>
-      </w:r>
-      <w:r>
-        <w:rPr>
-          <w:sz w:val="20"/>
-          <w:szCs w:val="20"/>
-        </w:rPr>
-        <w:t>m</w:t>
-      </w:r>
-      <w:r>
-        <w:rPr>
-          <w:sz w:val="20"/>
-          <w:szCs w:val="20"/>
-        </w:rPr>
-        <w:t>y PhD</w:t>
-      </w:r>
-      <w:r>
-        <w:rPr>
-          <w:sz w:val="20"/>
-          <w:szCs w:val="20"/>
-        </w:rPr>
-        <w:t xml:space="preserve"> journey</w:t>
-      </w:r>
-      <w:r>
-        <w:rPr>
-          <w:sz w:val="20"/>
-          <w:szCs w:val="20"/>
-        </w:rPr>
-        <w:t>.</w:t>
-      </w:r>
-      <w:r>
-        <w:rPr>
-          <w:sz w:val="20"/>
-          <w:szCs w:val="20"/>
-        </w:rPr>
-        <w:t xml:space="preserve"> </w:t>
-      </w:r>
-      <w:r>
-        <w:rPr>
-          <w:sz w:val="20"/>
-          <w:szCs w:val="20"/>
-        </w:rPr>
-        <w:t xml:space="preserve">Together with each of these letters, I’m including </w:t>
-      </w:r>
-      <w:r>
-        <w:rPr>
-          <w:sz w:val="20"/>
-          <w:szCs w:val="20"/>
-        </w:rPr>
-        <w:t xml:space="preserve">a </w:t>
-      </w:r>
-      <w:r>
-        <w:rPr>
-          <w:sz w:val="20"/>
-          <w:szCs w:val="20"/>
-        </w:rPr>
-        <w:t>song that embod</w:t>
-      </w:r>
-      <w:r>
-        <w:rPr>
-          <w:sz w:val="20"/>
-          <w:szCs w:val="20"/>
-        </w:rPr>
-        <w:t>ies</w:t>
-      </w:r>
-      <w:r>
-        <w:rPr>
-          <w:sz w:val="20"/>
-          <w:szCs w:val="20"/>
-        </w:rPr>
-        <w:t xml:space="preserve"> my </w:t>
-      </w:r>
-      <w:r>
-        <w:rPr>
-          <w:sz w:val="20"/>
-          <w:szCs w:val="20"/>
-        </w:rPr>
-        <w:t>emotions</w:t>
-      </w:r>
-      <w:r>
-        <w:rPr>
-          <w:sz w:val="20"/>
-          <w:szCs w:val="20"/>
-        </w:rPr>
-        <w:t xml:space="preserve"> either</w:t>
-      </w:r>
-      <w:r>
-        <w:rPr>
-          <w:sz w:val="20"/>
-          <w:szCs w:val="20"/>
-        </w:rPr>
-        <w:t xml:space="preserve"> through</w:t>
-      </w:r>
-      <w:r>
-        <w:rPr>
-          <w:sz w:val="20"/>
-          <w:szCs w:val="20"/>
-        </w:rPr>
-        <w:t xml:space="preserve"> the lyrics or the … that I feel exudes from the sound.  </w:t>
-      </w:r>
-    </w:p>
-    <w:p>
-      <w:pPr>
-        <w:jc w:val="both"/>
-        <w:rPr>
-          <w:sz w:val="20"/>
-          <w:szCs w:val="20"/>
-        </w:rPr>
-      </w:pPr>
-      <w:r>
-        <w:rPr>
-          <w:sz w:val="20"/>
-          <w:szCs w:val="20"/>
-        </w:rPr>
-        <w:t>Gilbert</w:t>
-      </w:r>
-    </w:p>
-    <w:p>
-      <w:pPr>
-        <w:jc w:val="both"/>
-        <w:rPr>
-          <w:sz w:val="20"/>
-          <w:szCs w:val="20"/>
-        </w:rPr>
-      </w:pPr>
-      <w:r>
-        <w:rPr>
-          <w:sz w:val="20"/>
-          <w:szCs w:val="20"/>
-        </w:rPr>
-        <w:t xml:space="preserve">P.S. </w:t>
-      </w:r>
-      <w:r>
-        <w:rPr>
-          <w:sz w:val="20"/>
-          <w:szCs w:val="20"/>
-        </w:rPr>
-        <w:t>Years ago, I never knew what P.S. stood for. I simply thought it was something you put at the end of a letter, signifying that there’s a smidge more to say, not knowing that it was an abbreviation for “</w:t>
-      </w:r>
-      <w:proofErr w:type="spellStart"/>
-      <w:r>
-        <w:rPr>
-          <w:sz w:val="20"/>
-          <w:szCs w:val="20"/>
-        </w:rPr>
-        <w:t>postscriptum</w:t>
-      </w:r>
-      <w:proofErr w:type="spellEnd"/>
-      <w:r>
-        <w:rPr>
-          <w:sz w:val="20"/>
-          <w:szCs w:val="20"/>
-        </w:rPr>
-        <w:t xml:space="preserve">”, Latin for “written after”. In the future post scripts, I’ll be using this space as kind of a </w:t>
-      </w:r>
-      <w:proofErr w:type="spellStart"/>
-      <w:proofErr w:type="gramStart"/>
-      <w:r>
-        <w:rPr>
-          <w:sz w:val="20"/>
-          <w:szCs w:val="20"/>
-        </w:rPr>
-        <w:t>tl;dr</w:t>
-      </w:r>
-      <w:proofErr w:type="spellEnd"/>
-      <w:proofErr w:type="gramEnd"/>
-      <w:r>
-        <w:rPr>
-          <w:sz w:val="20"/>
-          <w:szCs w:val="20"/>
-        </w:rPr>
-        <w:t xml:space="preserve"> (too long, didn’t read) for each letter, having a short summary of the story and reflection. If interested with less time to read than you would like, feel free to look at the P.S.’s to have a shortened version of each letter. </w:t>
-      </w:r>
-    </w:p>
-    <w:p>
-      <w:pPr>
-        <w:jc w:val="both"/>
-        <w:rPr>
-          <w:sz w:val="20"/>
-          <w:szCs w:val="20"/>
-        </w:rPr>
-      </w:pPr>
-    </w:p>
-    <w:p>
-      <w:pPr>
-        <w:jc w:val="both"/>
-        <w:rPr>
-          <w:sz w:val="20"/>
-          <w:szCs w:val="20"/>
-        </w:rPr>
-      </w:pPr>
-    </w:p>
-    <w:p>
-      <w:pPr>
-        <w:jc w:val="both"/>
-        <w:rPr>
-          <w:sz w:val="20"/>
-          <w:szCs w:val="20"/>
-        </w:rPr>
-      </w:pPr>
-    </w:p>
-    <w:p>
-      <w:pPr>
-        <w:jc w:val="both"/>
-        <w:rPr>
-          <w:sz w:val="20"/>
-          <w:szCs w:val="20"/>
-        </w:rPr>
-      </w:pPr>
-    </w:p>
-    <w:p>
-      <w:pPr>
-        <w:jc w:val="both"/>
-        <w:rPr>
-          <w:sz w:val="20"/>
-          <w:szCs w:val="20"/>
-        </w:rPr>
-      </w:pPr>
-    </w:p>
-    <w:p>
-      <w:pPr>
-        <w:jc w:val="both"/>
-        <w:rPr>
-          <w:sz w:val="20"/>
-          <w:szCs w:val="20"/>
-        </w:rPr>
-      </w:pPr>
-    </w:p>
-    <w:p>
-      <w:pPr>
-        <w:jc w:val="both"/>
-        <w:rPr>
-          <w:sz w:val="20"/>
-          <w:szCs w:val="20"/>
-        </w:rPr>
-      </w:pPr>
-    </w:p>
-    <w:p>
-      <w:pPr>
-        <w:jc w:val="both"/>
-        <w:rPr>
-          <w:sz w:val="20"/>
-          <w:szCs w:val="20"/>
-        </w:rPr>
-      </w:pPr>
-    </w:p>
-    <w:p>
-      <w:pPr>
-        <w:jc w:val="both"/>
-        <w:rPr>
-          <w:sz w:val="20"/>
-          <w:szCs w:val="20"/>
-        </w:rPr>
-      </w:pPr>
     </w:p>
     <w:p>
       <w:pPr>
@@ -2129,7 +1755,7 @@
                     </pic:cNvPicPr>
                   </pic:nvPicPr>
                   <pic:blipFill>
-                    <a:blip r:embed="rId9" cstate="print">
+                    <a:blip r:embed="rId8" cstate="print">
                       <a:extLst>
                         <a:ext uri="{28A0092B-C50C-407E-A947-70E740481C1C}">
                           <a14:useLocalDpi xmlns:a14="http://schemas.microsoft.com/office/drawing/2010/main" val="0"/>
@@ -4199,7 +3825,7 @@
                     </pic:cNvPicPr>
                   </pic:nvPicPr>
                   <pic:blipFill>
-                    <a:blip r:embed="rId10">
+                    <a:blip r:embed="rId9">
                       <a:extLst>
                         <a:ext uri="{28A0092B-C50C-407E-A947-70E740481C1C}">
                           <a14:useLocalDpi xmlns:a14="http://schemas.microsoft.com/office/drawing/2010/main" val="0"/>
@@ -5523,28 +5149,35 @@
           <w:sz w:val="20"/>
           <w:szCs w:val="20"/>
         </w:rPr>
-        <w:t>I went back home, laid in my bed, and cried</w:t>
-      </w:r>
-      <w:r>
-        <w:rPr>
-          <w:sz w:val="20"/>
-          <w:szCs w:val="20"/>
-        </w:rPr>
-        <w:t xml:space="preserve"> until my eyes h</w:t>
-      </w:r>
-      <w:r>
-        <w:rPr>
-          <w:sz w:val="20"/>
-          <w:szCs w:val="20"/>
-        </w:rPr>
-        <w:t>ad</w:t>
-      </w:r>
-      <w:r>
-        <w:rPr>
-          <w:sz w:val="20"/>
-          <w:szCs w:val="20"/>
-        </w:rPr>
-        <w:t xml:space="preserve"> no tears left to give</w:t>
+        <w:t>I went back home, laid in my bed, and crie</w:t>
+      </w:r>
+      <w:r>
+        <w:rPr>
+          <w:sz w:val="20"/>
+          <w:szCs w:val="20"/>
+        </w:rPr>
+        <w:t>d past the point of my eyes</w:t>
+      </w:r>
+      <w:r>
+        <w:rPr>
+          <w:sz w:val="20"/>
+          <w:szCs w:val="20"/>
+        </w:rPr>
+        <w:t xml:space="preserve"> </w:t>
+      </w:r>
+      <w:r>
+        <w:rPr>
+          <w:sz w:val="20"/>
+          <w:szCs w:val="20"/>
+        </w:rPr>
+        <w:t xml:space="preserve">no longer having </w:t>
+      </w:r>
+      <w:r>
+        <w:rPr>
+          <w:sz w:val="20"/>
+          <w:szCs w:val="20"/>
+        </w:rPr>
+        <w:t>tears left to give</w:t>
       </w:r>
       <w:r>
         <w:rPr>
@@ -5552,6 +5185,13 @@
           <w:szCs w:val="20"/>
         </w:rPr>
         <w:t>.</w:t>
+      </w:r>
+      <w:r>
+        <w:rPr>
+          <w:sz w:val="20"/>
+          <w:szCs w:val="20"/>
+        </w:rPr>
+        <w:t xml:space="preserve"> </w:t>
       </w:r>
     </w:p>
     <w:p>
@@ -6106,14 +5746,14 @@
           <w:sz w:val="20"/>
           <w:szCs w:val="20"/>
         </w:rPr>
-        <w:t>P.S. Have your insecurities gone away?</w:t>
-      </w:r>
-      <w:r>
-        <w:rPr>
-          <w:sz w:val="20"/>
-          <w:szCs w:val="20"/>
-        </w:rPr>
-        <w:t xml:space="preserve"> (better question)</w:t>
+        <w:t xml:space="preserve">P.S. </w:t>
+      </w:r>
+      <w:r>
+        <w:rPr>
+          <w:sz w:val="20"/>
+          <w:szCs w:val="20"/>
+        </w:rPr>
+        <w:t>When was the last time you felt you didn’t belong?</w:t>
       </w:r>
     </w:p>
     <w:p>
@@ -6281,7 +5921,7 @@
                     </pic:cNvPicPr>
                   </pic:nvPicPr>
                   <pic:blipFill>
-                    <a:blip r:embed="rId11" cstate="print">
+                    <a:blip r:embed="rId10" cstate="print">
                       <a:extLst>
                         <a:ext uri="{28A0092B-C50C-407E-A947-70E740481C1C}">
                           <a14:useLocalDpi xmlns:a14="http://schemas.microsoft.com/office/drawing/2010/main" val="0"/>
@@ -7430,7 +7070,21 @@
           <w:sz w:val="20"/>
           <w:szCs w:val="20"/>
         </w:rPr>
-        <w:t>P.S. What’s the riskiest thing that you did last year?</w:t>
+        <w:t>P.S. What’s the riskiest thing that you did</w:t>
+      </w:r>
+      <w:r>
+        <w:rPr>
+          <w:sz w:val="20"/>
+          <w:szCs w:val="20"/>
+        </w:rPr>
+        <w:t xml:space="preserve"> in the past</w:t>
+      </w:r>
+      <w:r>
+        <w:rPr>
+          <w:sz w:val="20"/>
+          <w:szCs w:val="20"/>
+        </w:rPr>
+        <w:t xml:space="preserve"> year?</w:t>
       </w:r>
     </w:p>
     <w:p>
@@ -8362,14 +8016,7 @@
           <w:sz w:val="20"/>
           <w:szCs w:val="20"/>
         </w:rPr>
-        <w:t xml:space="preserve"> </w:t>
-      </w:r>
-      <w:r>
-        <w:rPr>
-          <w:sz w:val="20"/>
-          <w:szCs w:val="20"/>
-        </w:rPr>
-        <w:t xml:space="preserve">With this credo that my professor preached to me in the back of my mind, </w:t>
+        <w:t xml:space="preserve"> With this credo that my professor preached to me in the back of my mind, </w:t>
       </w:r>
       <w:r>
         <w:rPr>
@@ -8710,7 +8357,7 @@
                     </pic:cNvPicPr>
                   </pic:nvPicPr>
                   <pic:blipFill>
-                    <a:blip r:embed="rId12" cstate="print">
+                    <a:blip r:embed="rId11" cstate="print">
                       <a:extLst>
                         <a:ext uri="{28A0092B-C50C-407E-A947-70E740481C1C}">
                           <a14:useLocalDpi xmlns:a14="http://schemas.microsoft.com/office/drawing/2010/main" val="0"/>
@@ -9223,7 +8870,7 @@
                     </pic:cNvPicPr>
                   </pic:nvPicPr>
                   <pic:blipFill>
-                    <a:blip r:embed="rId13">
+                    <a:blip r:embed="rId12">
                       <a:extLst>
                         <a:ext uri="{28A0092B-C50C-407E-A947-70E740481C1C}">
                           <a14:useLocalDpi xmlns:a14="http://schemas.microsoft.com/office/drawing/2010/main" val="0"/>
@@ -9268,7 +8915,21 @@
           <w:sz w:val="20"/>
           <w:szCs w:val="20"/>
         </w:rPr>
-        <w:t xml:space="preserve">Hi! Thanks for indulging me and reading through these letters. I appreciate you taking the time to share a bit of my journey with me and thought this would be a nice place for a break. </w:t>
+        <w:t>Hi</w:t>
+      </w:r>
+      <w:r>
+        <w:rPr>
+          <w:sz w:val="20"/>
+          <w:szCs w:val="20"/>
+        </w:rPr>
+        <w:t xml:space="preserve"> traveler</w:t>
+      </w:r>
+      <w:r>
+        <w:rPr>
+          <w:sz w:val="20"/>
+          <w:szCs w:val="20"/>
+        </w:rPr>
+        <w:t xml:space="preserve">! Thanks for indulging me and reading through these letters. I appreciate you taking the time to share a bit of my journey with me and thought this would be a nice place for a break. </w:t>
       </w:r>
       <w:r>
         <w:rPr>
@@ -10372,14 +10033,7 @@
           <w:sz w:val="20"/>
           <w:szCs w:val="20"/>
         </w:rPr>
-        <w:t xml:space="preserve"> i</w:t>
-      </w:r>
-      <w:r>
-        <w:rPr>
-          <w:sz w:val="20"/>
-          <w:szCs w:val="20"/>
-        </w:rPr>
-        <w:t>s it wrong that I can’t even feel good about the fact that I’m finishing up?</w:t>
+        <w:t xml:space="preserve"> is it wrong that I can’t even feel good about the fact that I’m finishing up?</w:t>
       </w:r>
     </w:p>
     <w:p>
@@ -11109,7 +10763,7 @@
                     </pic:cNvPicPr>
                   </pic:nvPicPr>
                   <pic:blipFill rotWithShape="1">
-                    <a:blip r:embed="rId14">
+                    <a:blip r:embed="rId13">
                       <a:extLst>
                         <a:ext uri="{28A0092B-C50C-407E-A947-70E740481C1C}">
                           <a14:useLocalDpi xmlns:a14="http://schemas.microsoft.com/office/drawing/2010/main" val="0"/>
@@ -11265,7 +10919,7 @@
           <w:szCs w:val="20"/>
         </w:rPr>
       </w:pPr>
-      <w:hyperlink r:id="rId15" w:history="1">
+      <w:hyperlink r:id="rId14" w:history="1">
         <w:r>
           <w:rPr>
             <w:rStyle w:val="Hyperlink"/>
@@ -11993,6 +11647,29 @@
           <w:szCs w:val="20"/>
         </w:rPr>
       </w:pPr>
+      <w:r>
+        <w:rPr>
+          <w:sz w:val="20"/>
+          <w:szCs w:val="20"/>
+        </w:rPr>
+        <w:t xml:space="preserve">Sometimes in my efforts to get out of bed and start my day I make these straining, </w:t>
+      </w:r>
+      <w:proofErr w:type="gramStart"/>
+      <w:r>
+        <w:rPr>
+          <w:sz w:val="20"/>
+          <w:szCs w:val="20"/>
+        </w:rPr>
+        <w:t>gremlin like</w:t>
+      </w:r>
+      <w:proofErr w:type="gramEnd"/>
+      <w:r>
+        <w:rPr>
+          <w:sz w:val="20"/>
+          <w:szCs w:val="20"/>
+        </w:rPr>
+        <w:t xml:space="preserve"> sounds.</w:t>
+      </w:r>
     </w:p>
     <w:p>
       <w:pPr>
@@ -12524,7 +12201,21 @@
           <w:sz w:val="20"/>
           <w:szCs w:val="20"/>
         </w:rPr>
-        <w:t xml:space="preserve"> The electric, … </w:t>
+        <w:t xml:space="preserve"> The electr</w:t>
+      </w:r>
+      <w:r>
+        <w:rPr>
+          <w:sz w:val="20"/>
+          <w:szCs w:val="20"/>
+        </w:rPr>
+        <w:t>onic</w:t>
+      </w:r>
+      <w:r>
+        <w:rPr>
+          <w:sz w:val="20"/>
+          <w:szCs w:val="20"/>
+        </w:rPr>
+        <w:t xml:space="preserve">, … </w:t>
       </w:r>
       <w:r>
         <w:rPr>
@@ -12719,35 +12410,97 @@
           <w:sz w:val="20"/>
           <w:szCs w:val="20"/>
         </w:rPr>
-        <w:t xml:space="preserve"> been constantly active, thinking of new ideas and wanting to work. I’ve been frantically working to finish up final experiments, clean</w:t>
-      </w:r>
-      <w:r>
-        <w:rPr>
-          <w:sz w:val="20"/>
-          <w:szCs w:val="20"/>
-        </w:rPr>
-        <w:t>ing</w:t>
-      </w:r>
-      <w:r>
-        <w:rPr>
-          <w:sz w:val="20"/>
-          <w:szCs w:val="20"/>
-        </w:rPr>
-        <w:t xml:space="preserve"> up my data and code, </w:t>
-      </w:r>
-      <w:r>
-        <w:rPr>
-          <w:sz w:val="20"/>
-          <w:szCs w:val="20"/>
-        </w:rPr>
-        <w:t>writing</w:t>
-      </w:r>
-      <w:r>
-        <w:rPr>
-          <w:sz w:val="20"/>
-          <w:szCs w:val="20"/>
-        </w:rPr>
-        <w:t xml:space="preserve"> my thesis. But </w:t>
+        <w:t xml:space="preserve"> </w:t>
+      </w:r>
+      <w:r>
+        <w:rPr>
+          <w:sz w:val="20"/>
+          <w:szCs w:val="20"/>
+        </w:rPr>
+        <w:t xml:space="preserve">… </w:t>
+      </w:r>
+      <w:r>
+        <w:rPr>
+          <w:sz w:val="20"/>
+          <w:szCs w:val="20"/>
+        </w:rPr>
+        <w:t xml:space="preserve">constantly active, thinking of new </w:t>
+      </w:r>
+      <w:r>
+        <w:rPr>
+          <w:sz w:val="20"/>
+          <w:szCs w:val="20"/>
+        </w:rPr>
+        <w:t>ways to organize my code, ways to analyze my dat</w:t>
+      </w:r>
+      <w:r>
+        <w:rPr>
+          <w:sz w:val="20"/>
+          <w:szCs w:val="20"/>
+        </w:rPr>
+        <w:t xml:space="preserve">a. </w:t>
+      </w:r>
+    </w:p>
+    <w:p>
+      <w:pPr>
+        <w:jc w:val="both"/>
+        <w:rPr>
+          <w:sz w:val="20"/>
+          <w:szCs w:val="20"/>
+        </w:rPr>
+      </w:pPr>
+      <w:r>
+        <w:rPr>
+          <w:sz w:val="20"/>
+          <w:szCs w:val="20"/>
+        </w:rPr>
+        <w:t xml:space="preserve">what my </w:t>
+      </w:r>
+      <w:proofErr w:type="spellStart"/>
+      <w:r>
+        <w:rPr>
+          <w:sz w:val="20"/>
+          <w:szCs w:val="20"/>
+        </w:rPr>
+        <w:t>i</w:t>
+      </w:r>
+      <w:proofErr w:type="spellEnd"/>
+      <w:r>
+        <w:rPr>
+          <w:sz w:val="20"/>
+          <w:szCs w:val="20"/>
+        </w:rPr>
+        <w:t xml:space="preserve"> and wanting to work. </w:t>
+      </w:r>
+      <w:r>
+        <w:rPr>
+          <w:sz w:val="20"/>
+          <w:szCs w:val="20"/>
+        </w:rPr>
+        <w:t>F</w:t>
+      </w:r>
+      <w:r>
+        <w:rPr>
+          <w:sz w:val="20"/>
+          <w:szCs w:val="20"/>
+        </w:rPr>
+        <w:t xml:space="preserve">rantically working to finish up final </w:t>
+      </w:r>
+      <w:proofErr w:type="spellStart"/>
+      <w:r>
+        <w:rPr>
+          <w:sz w:val="20"/>
+          <w:szCs w:val="20"/>
+        </w:rPr>
+        <w:t>experimentsBut</w:t>
+      </w:r>
+      <w:proofErr w:type="spellEnd"/>
+      <w:r>
+        <w:rPr>
+          <w:sz w:val="20"/>
+          <w:szCs w:val="20"/>
+        </w:rPr>
+        <w:t xml:space="preserve"> </w:t>
       </w:r>
       <w:r>
         <w:rPr>
@@ -12827,6 +12580,83 @@
       </w:pPr>
       <w:r>
         <w:rPr>
+          <w:noProof/>
+        </w:rPr>
+        <w:drawing>
+          <wp:anchor distT="0" distB="0" distL="114300" distR="114300" simplePos="0" relativeHeight="251664384" behindDoc="0" locked="0" layoutInCell="1" allowOverlap="1" wp14:anchorId="214F9C11" wp14:editId="1BBE4466">
+            <wp:simplePos x="0" y="0"/>
+            <wp:positionH relativeFrom="margin">
+              <wp:align>right</wp:align>
+            </wp:positionH>
+            <wp:positionV relativeFrom="paragraph">
+              <wp:posOffset>35072</wp:posOffset>
+            </wp:positionV>
+            <wp:extent cx="4519295" cy="1953895"/>
+            <wp:effectExtent l="0" t="0" r="0" b="8255"/>
+            <wp:wrapSquare wrapText="bothSides"/>
+            <wp:docPr id="688650919" name="Picture 1" descr="A cartoon of a person in bed&#10;&#10;Description automatically generated"/>
+            <wp:cNvGraphicFramePr>
+              <a:graphicFrameLocks xmlns:a="http://schemas.openxmlformats.org/drawingml/2006/main" noChangeAspect="1"/>
+            </wp:cNvGraphicFramePr>
+            <a:graphic xmlns:a="http://schemas.openxmlformats.org/drawingml/2006/main">
+              <a:graphicData uri="http://schemas.openxmlformats.org/drawingml/2006/picture">
+                <pic:pic xmlns:pic="http://schemas.openxmlformats.org/drawingml/2006/picture">
+                  <pic:nvPicPr>
+                    <pic:cNvPr id="37627404" name="Picture 1" descr="A cartoon of a person in bed&#10;&#10;Description automatically generated"/>
+                    <pic:cNvPicPr>
+                      <a:picLocks noChangeAspect="1" noChangeArrowheads="1"/>
+                    </pic:cNvPicPr>
+                  </pic:nvPicPr>
+                  <pic:blipFill>
+                    <a:blip r:embed="rId15">
+                      <a:extLst>
+                        <a:ext uri="{28A0092B-C50C-407E-A947-70E740481C1C}">
+                          <a14:useLocalDpi xmlns:a14="http://schemas.microsoft.com/office/drawing/2010/main" val="0"/>
+                        </a:ext>
+                      </a:extLst>
+                    </a:blip>
+                    <a:srcRect/>
+                    <a:stretch>
+                      <a:fillRect/>
+                    </a:stretch>
+                  </pic:blipFill>
+                  <pic:spPr bwMode="auto">
+                    <a:xfrm>
+                      <a:off x="0" y="0"/>
+                      <a:ext cx="4519295" cy="1953895"/>
+                    </a:xfrm>
+                    <a:prstGeom prst="rect">
+                      <a:avLst/>
+                    </a:prstGeom>
+                    <a:noFill/>
+                    <a:ln>
+                      <a:noFill/>
+                    </a:ln>
+                  </pic:spPr>
+                </pic:pic>
+              </a:graphicData>
+            </a:graphic>
+          </wp:anchor>
+        </w:drawing>
+      </w:r>
+      <w:r>
+        <w:rPr>
+          <w:sz w:val="20"/>
+          <w:szCs w:val="20"/>
+        </w:rPr>
+        <w:t>And I think it started when I thought I left that Bunsen burner on after a long night in lab (I didn’t</w:t>
+      </w:r>
+    </w:p>
+    <w:p>
+      <w:pPr>
+        <w:jc w:val="both"/>
+        <w:rPr>
+          <w:sz w:val="20"/>
+          <w:szCs w:val="20"/>
+        </w:rPr>
+      </w:pPr>
+      <w:r>
+        <w:rPr>
           <w:i/>
           <w:iCs/>
           <w:sz w:val="20"/>
@@ -12927,7 +12757,7 @@
           <w:sz w:val="20"/>
           <w:szCs w:val="20"/>
         </w:rPr>
-        <w:t xml:space="preserve">Have you ever worked odd hours? When the traffic lights are blinking yellow, and you’re one of the few beings filling the silence in the air? Throughout my graduate career I’ve had a multitude of unorthodox workdays, typically when things are going wrong. But recently, I’ve noticed I feel </w:t>
+        <w:t xml:space="preserve">When the traffic lights are blinking yellow, and you’re one of the few beings filling the silence in the air? Throughout my graduate career I’ve had a multitude of unorthodox workdays, typically when things are going wrong. But recently, I’ve noticed I feel </w:t>
       </w:r>
       <w:proofErr w:type="gramStart"/>
       <w:r>
@@ -13035,6 +12865,109 @@
           <w:szCs w:val="20"/>
         </w:rPr>
         <w:t xml:space="preserve">. </w:t>
+      </w:r>
+    </w:p>
+    <w:p>
+      <w:pPr>
+        <w:jc w:val="both"/>
+        <w:rPr>
+          <w:sz w:val="20"/>
+          <w:szCs w:val="20"/>
+        </w:rPr>
+      </w:pPr>
+      <w:r>
+        <w:rPr>
+          <w:sz w:val="20"/>
+          <w:szCs w:val="20"/>
+        </w:rPr>
+        <w:t xml:space="preserve">On insomnia </w:t>
+      </w:r>
+      <w:proofErr w:type="gramStart"/>
+      <w:r>
+        <w:rPr>
+          <w:sz w:val="20"/>
+          <w:szCs w:val="20"/>
+        </w:rPr>
+        <w:t>as a result of</w:t>
+      </w:r>
+      <w:proofErr w:type="gramEnd"/>
+      <w:r>
+        <w:rPr>
+          <w:sz w:val="20"/>
+          <w:szCs w:val="20"/>
+        </w:rPr>
+        <w:t xml:space="preserve"> anxiety: Tinnitus, that constant buzzing that you hear, but this time it’s words. How can I make my code better? Have I really finished </w:t>
+      </w:r>
+      <w:proofErr w:type="gramStart"/>
+      <w:r>
+        <w:rPr>
+          <w:sz w:val="20"/>
+          <w:szCs w:val="20"/>
+        </w:rPr>
+        <w:t>all of</w:t>
+      </w:r>
+      <w:proofErr w:type="gramEnd"/>
+      <w:r>
+        <w:rPr>
+          <w:sz w:val="20"/>
+          <w:szCs w:val="20"/>
+        </w:rPr>
+        <w:t xml:space="preserve"> my experiments? I miss being around my friends. Why can’t I be more than just okay? Does my cat love me? Am I a bad friend/family member? How can I make things better in the future? Why can’t I sleep? I just want to sleep. I’ll do anything </w:t>
+      </w:r>
+      <w:proofErr w:type="gramStart"/>
+      <w:r>
+        <w:rPr>
+          <w:sz w:val="20"/>
+          <w:szCs w:val="20"/>
+        </w:rPr>
+        <w:t>for</w:t>
+      </w:r>
+      <w:proofErr w:type="gramEnd"/>
+      <w:r>
+        <w:rPr>
+          <w:sz w:val="20"/>
+          <w:szCs w:val="20"/>
+        </w:rPr>
+        <w:t xml:space="preserve"> sleep. Why </w:t>
+      </w:r>
+      <w:proofErr w:type="spellStart"/>
+      <w:r>
+        <w:rPr>
+          <w:sz w:val="20"/>
+          <w:szCs w:val="20"/>
+        </w:rPr>
+        <w:t>why</w:t>
+      </w:r>
+      <w:proofErr w:type="spellEnd"/>
+      <w:r>
+        <w:rPr>
+          <w:sz w:val="20"/>
+          <w:szCs w:val="20"/>
+        </w:rPr>
+        <w:t xml:space="preserve"> </w:t>
+      </w:r>
+      <w:proofErr w:type="spellStart"/>
+      <w:r>
+        <w:rPr>
+          <w:sz w:val="20"/>
+          <w:szCs w:val="20"/>
+        </w:rPr>
+        <w:t>why</w:t>
+      </w:r>
+      <w:proofErr w:type="spellEnd"/>
+      <w:r>
+        <w:rPr>
+          <w:sz w:val="20"/>
+          <w:szCs w:val="20"/>
+        </w:rPr>
+        <w:t>.</w:t>
+      </w:r>
+      <w:r>
+        <w:rPr>
+          <w:sz w:val="20"/>
+          <w:szCs w:val="20"/>
+        </w:rPr>
+        <w:t xml:space="preserve"> Why can’t I sleep?</w:t>
       </w:r>
     </w:p>
     <w:p>
@@ -13405,7 +13338,15 @@
           <w:sz w:val="20"/>
           <w:szCs w:val="20"/>
         </w:rPr>
-        <w:t xml:space="preserve">. Pulled me out of the ebbs of 36-hour water diets, to the flows of buying Babcock ice cream as a reward for accomplishing tiny goals I set for myself. </w:t>
+        <w:t xml:space="preserve">. Pulled me out of the ebbs of 36-hour water diets, </w:t>
+      </w:r>
+      <w:r>
+        <w:rPr>
+          <w:sz w:val="20"/>
+          <w:szCs w:val="20"/>
+        </w:rPr>
+        <w:lastRenderedPageBreak/>
+        <w:t xml:space="preserve">to the flows of buying Babcock ice cream as a reward for accomplishing tiny goals I set for myself. </w:t>
       </w:r>
       <w:r>
         <w:rPr>
@@ -13451,38 +13392,631 @@
           <w:szCs w:val="20"/>
         </w:rPr>
       </w:pPr>
-    </w:p>
-    <w:p>
-      <w:pPr>
-        <w:rPr>
-          <w:sz w:val="20"/>
-          <w:szCs w:val="20"/>
-        </w:rPr>
-      </w:pPr>
-    </w:p>
-    <w:p>
-      <w:pPr>
-        <w:rPr>
-          <w:sz w:val="20"/>
-          <w:szCs w:val="20"/>
-        </w:rPr>
-      </w:pPr>
-    </w:p>
-    <w:p>
-      <w:pPr>
-        <w:rPr>
-          <w:sz w:val="20"/>
-          <w:szCs w:val="20"/>
-        </w:rPr>
-      </w:pPr>
-    </w:p>
-    <w:p>
-      <w:pPr>
-        <w:rPr>
-          <w:sz w:val="20"/>
-          <w:szCs w:val="20"/>
-        </w:rPr>
-      </w:pPr>
+      <w:r>
+        <w:rPr>
+          <w:sz w:val="20"/>
+          <w:szCs w:val="20"/>
+        </w:rPr>
+        <w:t>Dearest future me,</w:t>
+      </w:r>
+    </w:p>
+    <w:p>
+      <w:pPr>
+        <w:rPr>
+          <w:sz w:val="20"/>
+          <w:szCs w:val="20"/>
+        </w:rPr>
+      </w:pPr>
+      <w:r>
+        <w:rPr>
+          <w:sz w:val="20"/>
+          <w:szCs w:val="20"/>
+        </w:rPr>
+        <w:t xml:space="preserve">I’m wondering </w:t>
+      </w:r>
+      <w:proofErr w:type="gramStart"/>
+      <w:r>
+        <w:rPr>
+          <w:sz w:val="20"/>
+          <w:szCs w:val="20"/>
+        </w:rPr>
+        <w:t>how,</w:t>
+      </w:r>
+      <w:proofErr w:type="gramEnd"/>
+      <w:r>
+        <w:rPr>
+          <w:sz w:val="20"/>
+          <w:szCs w:val="20"/>
+        </w:rPr>
+        <w:t xml:space="preserve"> I’m everything, and then nothing. How are you so detached?</w:t>
+      </w:r>
+    </w:p>
+    <w:p>
+      <w:pPr>
+        <w:rPr>
+          <w:sz w:val="20"/>
+          <w:szCs w:val="20"/>
+        </w:rPr>
+      </w:pPr>
+      <w:r>
+        <w:rPr>
+          <w:sz w:val="20"/>
+          <w:szCs w:val="20"/>
+        </w:rPr>
+        <w:t xml:space="preserve">Detached – </w:t>
+      </w:r>
+      <w:proofErr w:type="spellStart"/>
+      <w:r>
+        <w:rPr>
+          <w:sz w:val="20"/>
+          <w:szCs w:val="20"/>
+        </w:rPr>
+        <w:t>lyn</w:t>
+      </w:r>
+      <w:proofErr w:type="spellEnd"/>
+      <w:r>
+        <w:rPr>
+          <w:sz w:val="20"/>
+          <w:szCs w:val="20"/>
+        </w:rPr>
+        <w:t xml:space="preserve"> </w:t>
+      </w:r>
+      <w:proofErr w:type="spellStart"/>
+      <w:proofErr w:type="gramStart"/>
+      <w:r>
+        <w:rPr>
+          <w:sz w:val="20"/>
+          <w:szCs w:val="20"/>
+        </w:rPr>
+        <w:t>lapid</w:t>
+      </w:r>
+      <w:proofErr w:type="spellEnd"/>
+      <w:proofErr w:type="gramEnd"/>
+    </w:p>
+    <w:p>
+      <w:pPr>
+        <w:rPr>
+          <w:sz w:val="20"/>
+          <w:szCs w:val="20"/>
+        </w:rPr>
+      </w:pPr>
+      <w:r>
+        <w:rPr>
+          <w:sz w:val="20"/>
+          <w:szCs w:val="20"/>
+        </w:rPr>
+        <w:t>I</w:t>
+      </w:r>
+      <w:r>
+        <w:rPr>
+          <w:sz w:val="20"/>
+          <w:szCs w:val="20"/>
+        </w:rPr>
+        <w:t xml:space="preserve">’ve been caught within the greyscale of science for so long. </w:t>
+      </w:r>
+      <w:r>
+        <w:rPr>
+          <w:sz w:val="20"/>
+          <w:szCs w:val="20"/>
+        </w:rPr>
+        <w:t>C</w:t>
+      </w:r>
+      <w:r>
+        <w:rPr>
+          <w:sz w:val="20"/>
+          <w:szCs w:val="20"/>
+        </w:rPr>
+        <w:t xml:space="preserve">rafting my </w:t>
+      </w:r>
+      <w:r>
+        <w:rPr>
+          <w:sz w:val="20"/>
+          <w:szCs w:val="20"/>
+        </w:rPr>
+        <w:t>contribution to the scientific community</w:t>
+      </w:r>
+      <w:r>
+        <w:rPr>
+          <w:sz w:val="20"/>
+          <w:szCs w:val="20"/>
+        </w:rPr>
+        <w:t>, wording</w:t>
+      </w:r>
+      <w:r>
+        <w:rPr>
+          <w:sz w:val="20"/>
+          <w:szCs w:val="20"/>
+        </w:rPr>
+        <w:t xml:space="preserve"> my research</w:t>
+      </w:r>
+      <w:r>
+        <w:rPr>
+          <w:sz w:val="20"/>
+          <w:szCs w:val="20"/>
+        </w:rPr>
+        <w:t xml:space="preserve"> </w:t>
+      </w:r>
+      <w:r>
+        <w:rPr>
+          <w:sz w:val="20"/>
+          <w:szCs w:val="20"/>
+        </w:rPr>
+        <w:t>with</w:t>
+      </w:r>
+      <w:r>
+        <w:rPr>
+          <w:sz w:val="20"/>
+          <w:szCs w:val="20"/>
+        </w:rPr>
+        <w:t xml:space="preserve"> </w:t>
+      </w:r>
+      <w:r>
+        <w:rPr>
+          <w:sz w:val="20"/>
+          <w:szCs w:val="20"/>
+        </w:rPr>
+        <w:t xml:space="preserve">a </w:t>
+      </w:r>
+      <w:r>
+        <w:rPr>
+          <w:sz w:val="20"/>
+          <w:szCs w:val="20"/>
+        </w:rPr>
+        <w:t xml:space="preserve">nuanced glance </w:t>
+      </w:r>
+      <w:r>
+        <w:rPr>
+          <w:sz w:val="20"/>
+          <w:szCs w:val="20"/>
+        </w:rPr>
+        <w:t xml:space="preserve">on </w:t>
+      </w:r>
+      <w:r>
+        <w:rPr>
+          <w:sz w:val="20"/>
+          <w:szCs w:val="20"/>
+        </w:rPr>
+        <w:t>membrane protein interactions</w:t>
+      </w:r>
+      <w:r>
+        <w:rPr>
+          <w:sz w:val="20"/>
+          <w:szCs w:val="20"/>
+        </w:rPr>
+        <w:t xml:space="preserve">. Failed experiment after failed experiment, </w:t>
+      </w:r>
+      <w:r>
+        <w:rPr>
+          <w:sz w:val="20"/>
+          <w:szCs w:val="20"/>
+        </w:rPr>
+        <w:t xml:space="preserve">constantly </w:t>
+      </w:r>
+      <w:r>
+        <w:rPr>
+          <w:sz w:val="20"/>
+          <w:szCs w:val="20"/>
+        </w:rPr>
+        <w:t xml:space="preserve">banging my head against </w:t>
+      </w:r>
+      <w:r>
+        <w:rPr>
+          <w:sz w:val="20"/>
+          <w:szCs w:val="20"/>
+        </w:rPr>
+        <w:t>a</w:t>
+      </w:r>
+      <w:r>
+        <w:rPr>
+          <w:sz w:val="20"/>
+          <w:szCs w:val="20"/>
+        </w:rPr>
+        <w:t xml:space="preserve"> seemingly unbreakable wall. But with all of my hard headed might,</w:t>
+      </w:r>
+      <w:r>
+        <w:rPr>
+          <w:sz w:val="20"/>
+          <w:szCs w:val="20"/>
+        </w:rPr>
+        <w:t xml:space="preserve"> </w:t>
+      </w:r>
+      <w:r>
+        <w:rPr>
+          <w:sz w:val="20"/>
+          <w:szCs w:val="20"/>
+        </w:rPr>
+        <w:t xml:space="preserve">with … and </w:t>
+      </w:r>
+      <w:proofErr w:type="gramStart"/>
+      <w:r>
+        <w:rPr>
+          <w:sz w:val="20"/>
+          <w:szCs w:val="20"/>
+        </w:rPr>
+        <w:t>…,  I’ve</w:t>
+      </w:r>
+      <w:proofErr w:type="gramEnd"/>
+      <w:r>
+        <w:rPr>
+          <w:sz w:val="20"/>
+          <w:szCs w:val="20"/>
+        </w:rPr>
+        <w:t xml:space="preserve"> put a crack in it. I’ve gotten a glimpse into what it means, what it feels like to discover something. </w:t>
+      </w:r>
+    </w:p>
+    <w:p>
+      <w:pPr>
+        <w:rPr>
+          <w:sz w:val="20"/>
+          <w:szCs w:val="20"/>
+        </w:rPr>
+      </w:pPr>
+      <w:r>
+        <w:rPr>
+          <w:sz w:val="20"/>
+          <w:szCs w:val="20"/>
+        </w:rPr>
+        <w:t>Do you remember the first time you held a kaleidoscope? Not knowing what it is, you’re encouraged to put one eye up to the</w:t>
+      </w:r>
+      <w:r>
+        <w:rPr>
+          <w:sz w:val="20"/>
+          <w:szCs w:val="20"/>
+        </w:rPr>
+        <w:t xml:space="preserve"> tiny</w:t>
+      </w:r>
+      <w:r>
+        <w:rPr>
+          <w:sz w:val="20"/>
+          <w:szCs w:val="20"/>
+        </w:rPr>
+        <w:t xml:space="preserve"> sliver of clear plastic. </w:t>
+      </w:r>
+      <w:r>
+        <w:rPr>
+          <w:sz w:val="20"/>
+          <w:szCs w:val="20"/>
+        </w:rPr>
+        <w:t>F</w:t>
+      </w:r>
+      <w:r>
+        <w:rPr>
+          <w:sz w:val="20"/>
+          <w:szCs w:val="20"/>
+        </w:rPr>
+        <w:t xml:space="preserve">or </w:t>
+      </w:r>
+      <w:r>
+        <w:rPr>
+          <w:sz w:val="20"/>
+          <w:szCs w:val="20"/>
+        </w:rPr>
+        <w:t>those first few seconds</w:t>
+      </w:r>
+      <w:r>
+        <w:rPr>
+          <w:sz w:val="20"/>
+          <w:szCs w:val="20"/>
+        </w:rPr>
+        <w:t xml:space="preserve"> of looking in</w:t>
+      </w:r>
+      <w:r>
+        <w:rPr>
+          <w:sz w:val="20"/>
+          <w:szCs w:val="20"/>
+        </w:rPr>
+        <w:t>side</w:t>
+      </w:r>
+      <w:r>
+        <w:rPr>
+          <w:sz w:val="20"/>
+          <w:szCs w:val="20"/>
+        </w:rPr>
+        <w:t xml:space="preserve">, you see a </w:t>
+      </w:r>
+      <w:r>
+        <w:rPr>
+          <w:sz w:val="20"/>
+          <w:szCs w:val="20"/>
+        </w:rPr>
+        <w:t xml:space="preserve">glistening, prismatic </w:t>
+      </w:r>
+      <w:r>
+        <w:rPr>
+          <w:sz w:val="20"/>
+          <w:szCs w:val="20"/>
+        </w:rPr>
+        <w:t xml:space="preserve">repeat of color and shapes that’s so vast that it </w:t>
+      </w:r>
+      <w:r>
+        <w:rPr>
+          <w:sz w:val="20"/>
+          <w:szCs w:val="20"/>
+        </w:rPr>
+        <w:t xml:space="preserve">seems </w:t>
+      </w:r>
+      <w:r>
+        <w:rPr>
+          <w:sz w:val="20"/>
+          <w:szCs w:val="20"/>
+        </w:rPr>
+        <w:t xml:space="preserve">unable to fit into the toy in your hand. It’s infinite. That fleeting moment of first </w:t>
+      </w:r>
+      <w:r>
+        <w:rPr>
+          <w:sz w:val="20"/>
+          <w:szCs w:val="20"/>
+        </w:rPr>
+        <w:t xml:space="preserve">revelation is something I’ve probably been chasing my whole life. </w:t>
+      </w:r>
+    </w:p>
+    <w:p>
+      <w:pPr>
+        <w:rPr>
+          <w:sz w:val="20"/>
+          <w:szCs w:val="20"/>
+        </w:rPr>
+      </w:pPr>
+      <w:r>
+        <w:rPr>
+          <w:sz w:val="20"/>
+          <w:szCs w:val="20"/>
+        </w:rPr>
+        <w:t xml:space="preserve">From finding new joys, becoming so enthused with that feeling of learning something new that it becomes more than a subject but </w:t>
+      </w:r>
+      <w:proofErr w:type="gramStart"/>
+      <w:r>
+        <w:rPr>
+          <w:sz w:val="20"/>
+          <w:szCs w:val="20"/>
+        </w:rPr>
+        <w:t>a  passion</w:t>
+      </w:r>
+      <w:proofErr w:type="gramEnd"/>
+      <w:r>
+        <w:rPr>
+          <w:sz w:val="20"/>
+          <w:szCs w:val="20"/>
+        </w:rPr>
+        <w:t xml:space="preserve">, a love. That childlike, innocent nonjudgemental curiosity on the search for deeper understanding. When I look back at my time </w:t>
+      </w:r>
+      <w:r>
+        <w:rPr>
+          <w:sz w:val="20"/>
+          <w:szCs w:val="20"/>
+        </w:rPr>
+        <w:t>in graduate school</w:t>
+      </w:r>
+      <w:r>
+        <w:rPr>
+          <w:sz w:val="20"/>
+          <w:szCs w:val="20"/>
+        </w:rPr>
+        <w:t>, there are a lot of bad moments. A variety of mental health struggles</w:t>
+      </w:r>
+      <w:r>
+        <w:rPr>
+          <w:sz w:val="20"/>
+          <w:szCs w:val="20"/>
+        </w:rPr>
+        <w:t xml:space="preserve"> and … </w:t>
+      </w:r>
+      <w:proofErr w:type="gramStart"/>
+      <w:r>
+        <w:rPr>
+          <w:sz w:val="20"/>
+          <w:szCs w:val="20"/>
+        </w:rPr>
+        <w:t>as a result of</w:t>
+      </w:r>
+      <w:proofErr w:type="gramEnd"/>
+      <w:r>
+        <w:rPr>
+          <w:sz w:val="20"/>
+          <w:szCs w:val="20"/>
+        </w:rPr>
+        <w:t xml:space="preserve"> a</w:t>
+      </w:r>
+      <w:r>
+        <w:rPr>
+          <w:sz w:val="20"/>
+          <w:szCs w:val="20"/>
+        </w:rPr>
+        <w:t xml:space="preserve"> poor imbalance between my work and my life. And I didn’t mean for it to be that way, actively trying to fight it, but I guess you could say my love for this subject won out. But despite all of it, I’ve loved my time in graduate school. I’m comfortable, steady, and could imagine myself doing the same thing forever. Research, teaching, mentoring, and searching for that same kaleidoscopic spark. But my head is throbbing from constant banging against this wall. It’s not healthy for me right now, but I loved it all the same.</w:t>
+      </w:r>
+    </w:p>
+    <w:p>
+      <w:pPr>
+        <w:rPr>
+          <w:sz w:val="20"/>
+          <w:szCs w:val="20"/>
+        </w:rPr>
+      </w:pPr>
+      <w:r>
+        <w:rPr>
+          <w:sz w:val="20"/>
+          <w:szCs w:val="20"/>
+        </w:rPr>
+        <w:t xml:space="preserve">It's the reason for my burnout, the reason for my insomnia, and the … But I love it all the same. From my supportive professors, </w:t>
+      </w:r>
+      <w:proofErr w:type="spellStart"/>
+      <w:r>
+        <w:rPr>
+          <w:sz w:val="20"/>
+          <w:szCs w:val="20"/>
+        </w:rPr>
+        <w:t>labmates</w:t>
+      </w:r>
+      <w:proofErr w:type="spellEnd"/>
+      <w:r>
+        <w:rPr>
+          <w:sz w:val="20"/>
+          <w:szCs w:val="20"/>
+        </w:rPr>
+        <w:t xml:space="preserve">, communities (S/O </w:t>
+      </w:r>
+      <w:proofErr w:type="spellStart"/>
+      <w:r>
+        <w:rPr>
+          <w:sz w:val="20"/>
+          <w:szCs w:val="20"/>
+        </w:rPr>
+        <w:t>SciMed</w:t>
+      </w:r>
+      <w:proofErr w:type="spellEnd"/>
+      <w:r>
+        <w:rPr>
+          <w:sz w:val="20"/>
+          <w:szCs w:val="20"/>
+        </w:rPr>
+        <w:t xml:space="preserve"> and fellowship!) and the friends I made along the way, I would have never reached the euphoria of discovery without them.</w:t>
+      </w:r>
+    </w:p>
+    <w:p>
+      <w:pPr>
+        <w:rPr>
+          <w:sz w:val="20"/>
+          <w:szCs w:val="20"/>
+        </w:rPr>
+      </w:pPr>
+      <w:r>
+        <w:rPr>
+          <w:sz w:val="20"/>
+          <w:szCs w:val="20"/>
+        </w:rPr>
+        <w:t xml:space="preserve">Thanks for reading, and best of luck on whatever journey you’re currently facing. Even in the darkest of times, when it seems like there’s no light at the end of the tunnel, I promise you there’s light. </w:t>
+      </w:r>
+    </w:p>
+    <w:p>
+      <w:pPr>
+        <w:rPr>
+          <w:sz w:val="20"/>
+          <w:szCs w:val="20"/>
+        </w:rPr>
+      </w:pPr>
+      <w:r>
+        <w:rPr>
+          <w:sz w:val="20"/>
+          <w:szCs w:val="20"/>
+        </w:rPr>
+        <w:t>Gilbert</w:t>
+      </w:r>
+    </w:p>
+    <w:p>
+      <w:pPr>
+        <w:rPr>
+          <w:sz w:val="20"/>
+          <w:szCs w:val="20"/>
+        </w:rPr>
+      </w:pPr>
+    </w:p>
+    <w:p>
+      <w:pPr>
+        <w:rPr>
+          <w:sz w:val="20"/>
+          <w:szCs w:val="20"/>
+        </w:rPr>
+      </w:pPr>
+    </w:p>
+    <w:p>
+      <w:pPr>
+        <w:rPr>
+          <w:sz w:val="20"/>
+          <w:szCs w:val="20"/>
+        </w:rPr>
+      </w:pPr>
+      <w:r>
+        <w:rPr>
+          <w:sz w:val="20"/>
+          <w:szCs w:val="20"/>
+        </w:rPr>
+        <w:t>Dearest future me,</w:t>
+      </w:r>
+    </w:p>
+    <w:p>
+      <w:pPr>
+        <w:jc w:val="both"/>
+        <w:rPr>
+          <w:sz w:val="20"/>
+          <w:szCs w:val="20"/>
+        </w:rPr>
+      </w:pPr>
+      <w:r>
+        <w:rPr>
+          <w:sz w:val="20"/>
+          <w:szCs w:val="20"/>
+        </w:rPr>
+        <w:t>Do you remember how you fell in love with the field of science?</w:t>
+      </w:r>
+    </w:p>
+    <w:p>
+      <w:pPr>
+        <w:rPr>
+          <w:sz w:val="20"/>
+          <w:szCs w:val="20"/>
+        </w:rPr>
+      </w:pPr>
+      <w:r>
+        <w:rPr>
+          <w:sz w:val="20"/>
+          <w:szCs w:val="20"/>
+        </w:rPr>
+        <w:t>Ology: to study</w:t>
+      </w:r>
+    </w:p>
+    <w:p>
+      <w:pPr>
+        <w:rPr>
+          <w:sz w:val="20"/>
+          <w:szCs w:val="20"/>
+        </w:rPr>
+      </w:pPr>
+      <w:r>
+        <w:rPr>
+          <w:sz w:val="20"/>
+          <w:szCs w:val="20"/>
+        </w:rPr>
+        <w:t>What does it mean to have a PhD? (this one could just be the ending, reflecting on my journey, realizing that I don’t care about the actual degree itself, that it’s all about the learning I did along the way)</w:t>
+      </w:r>
+    </w:p>
+    <w:p>
+      <w:pPr>
+        <w:rPr>
+          <w:sz w:val="20"/>
+          <w:szCs w:val="20"/>
+        </w:rPr>
+      </w:pPr>
+    </w:p>
+    <w:p>
+      <w:pPr>
+        <w:rPr>
+          <w:sz w:val="20"/>
+          <w:szCs w:val="20"/>
+        </w:rPr>
+      </w:pPr>
+    </w:p>
+    <w:p>
+      <w:pPr>
+        <w:rPr>
+          <w:sz w:val="20"/>
+          <w:szCs w:val="20"/>
+        </w:rPr>
+      </w:pPr>
+    </w:p>
+    <w:p>
+      <w:pPr>
+        <w:rPr>
+          <w:sz w:val="20"/>
+          <w:szCs w:val="20"/>
+        </w:rPr>
+      </w:pPr>
+      <w:r>
+        <w:rPr>
+          <w:sz w:val="20"/>
+          <w:szCs w:val="20"/>
+        </w:rPr>
+        <w:t>P.S.</w:t>
+      </w:r>
     </w:p>
     <w:p>
       <w:pPr>
@@ -13505,83 +14039,6 @@
           <w:szCs w:val="20"/>
         </w:rPr>
         <w:lastRenderedPageBreak/>
-        <w:t>Dearest future me,</w:t>
-      </w:r>
-    </w:p>
-    <w:p>
-      <w:pPr>
-        <w:rPr>
-          <w:sz w:val="20"/>
-          <w:szCs w:val="20"/>
-        </w:rPr>
-      </w:pPr>
-      <w:r>
-        <w:rPr>
-          <w:sz w:val="20"/>
-          <w:szCs w:val="20"/>
-        </w:rPr>
-        <w:t>What does it mean to have a PhD? (this one could just be the ending, reflecting on my journey, realizing that I don’t care about the actual degree itself, that it’s all about the learning I did along the way)</w:t>
-      </w:r>
-    </w:p>
-    <w:p>
-      <w:pPr>
-        <w:rPr>
-          <w:sz w:val="20"/>
-          <w:szCs w:val="20"/>
-        </w:rPr>
-      </w:pPr>
-    </w:p>
-    <w:p>
-      <w:pPr>
-        <w:rPr>
-          <w:sz w:val="20"/>
-          <w:szCs w:val="20"/>
-        </w:rPr>
-      </w:pPr>
-    </w:p>
-    <w:p>
-      <w:pPr>
-        <w:rPr>
-          <w:sz w:val="20"/>
-          <w:szCs w:val="20"/>
-        </w:rPr>
-      </w:pPr>
-    </w:p>
-    <w:p>
-      <w:pPr>
-        <w:rPr>
-          <w:sz w:val="20"/>
-          <w:szCs w:val="20"/>
-        </w:rPr>
-      </w:pPr>
-      <w:r>
-        <w:rPr>
-          <w:sz w:val="20"/>
-          <w:szCs w:val="20"/>
-        </w:rPr>
-        <w:t>P.S.</w:t>
-      </w:r>
-    </w:p>
-    <w:p>
-      <w:pPr>
-        <w:rPr>
-          <w:sz w:val="20"/>
-          <w:szCs w:val="20"/>
-        </w:rPr>
-      </w:pPr>
-    </w:p>
-    <w:p>
-      <w:pPr>
-        <w:rPr>
-          <w:sz w:val="20"/>
-          <w:szCs w:val="20"/>
-        </w:rPr>
-      </w:pPr>
-      <w:r>
-        <w:rPr>
-          <w:sz w:val="20"/>
-          <w:szCs w:val="20"/>
-        </w:rPr>
         <w:t xml:space="preserve">Wallflower by </w:t>
       </w:r>
       <w:proofErr w:type="spellStart"/>
@@ -13900,331 +14357,312 @@
     </w:p>
     <w:p>
       <w:pPr>
-        <w:jc w:val="both"/>
-        <w:rPr>
-          <w:sz w:val="20"/>
-          <w:szCs w:val="20"/>
-        </w:rPr>
-      </w:pPr>
-    </w:p>
-    <w:p>
-      <w:pPr>
-        <w:jc w:val="both"/>
-        <w:rPr>
-          <w:sz w:val="20"/>
-          <w:szCs w:val="20"/>
-        </w:rPr>
-      </w:pPr>
-    </w:p>
-    <w:p>
-      <w:pPr>
-        <w:rPr>
-          <w:sz w:val="20"/>
-          <w:szCs w:val="20"/>
-        </w:rPr>
-      </w:pPr>
-    </w:p>
-    <w:p>
-      <w:pPr>
-        <w:rPr>
-          <w:sz w:val="20"/>
-          <w:szCs w:val="20"/>
-        </w:rPr>
-      </w:pPr>
-    </w:p>
-    <w:p>
-      <w:pPr>
-        <w:rPr>
-          <w:sz w:val="20"/>
-          <w:szCs w:val="20"/>
-        </w:rPr>
-      </w:pPr>
+        <w:rPr>
+          <w:sz w:val="20"/>
+          <w:szCs w:val="20"/>
+        </w:rPr>
+      </w:pPr>
+    </w:p>
+    <w:p>
+      <w:pPr>
+        <w:rPr>
+          <w:sz w:val="20"/>
+          <w:szCs w:val="20"/>
+        </w:rPr>
+      </w:pPr>
+      <w:r>
+        <w:rPr>
+          <w:sz w:val="20"/>
+          <w:szCs w:val="20"/>
+        </w:rPr>
+        <w:t xml:space="preserve">Dear </w:t>
+      </w:r>
+      <w:r>
+        <w:rPr>
+          <w:sz w:val="20"/>
+          <w:szCs w:val="20"/>
+        </w:rPr>
+        <w:t>future me</w:t>
+      </w:r>
+      <w:r>
+        <w:rPr>
+          <w:sz w:val="20"/>
+          <w:szCs w:val="20"/>
+        </w:rPr>
+        <w:t>,</w:t>
+      </w:r>
+    </w:p>
+    <w:p>
+      <w:pPr>
+        <w:rPr>
+          <w:sz w:val="20"/>
+          <w:szCs w:val="20"/>
+        </w:rPr>
+      </w:pPr>
+      <w:r>
+        <w:rPr>
+          <w:sz w:val="20"/>
+          <w:szCs w:val="20"/>
+        </w:rPr>
+        <w:t>U</w:t>
+      </w:r>
+      <w:r>
+        <w:rPr>
+          <w:sz w:val="20"/>
+          <w:szCs w:val="20"/>
+        </w:rPr>
+        <w:t>niversity of Wisconsin</w:t>
+      </w:r>
+      <w:r>
+        <w:rPr>
+          <w:sz w:val="20"/>
+          <w:szCs w:val="20"/>
+        </w:rPr>
+        <w:t xml:space="preserve">-Madison finds itself on an isthmus: a strip of land between the two lakes Monona and Mendota. </w:t>
+      </w:r>
+      <w:r>
+        <w:rPr>
+          <w:sz w:val="20"/>
+          <w:szCs w:val="20"/>
+        </w:rPr>
+        <w:t>Comprised of about</w:t>
+      </w:r>
+      <w:r>
+        <w:rPr>
+          <w:sz w:val="20"/>
+          <w:szCs w:val="20"/>
+        </w:rPr>
+        <w:t xml:space="preserve"> 50000 students and 25000 staff, 3 out of</w:t>
+      </w:r>
+      <w:r>
+        <w:rPr>
+          <w:sz w:val="20"/>
+          <w:szCs w:val="20"/>
+        </w:rPr>
+        <w:t xml:space="preserve"> every</w:t>
+      </w:r>
+      <w:r>
+        <w:rPr>
+          <w:sz w:val="20"/>
+          <w:szCs w:val="20"/>
+        </w:rPr>
+        <w:t xml:space="preserve"> 10 people you see in</w:t>
+      </w:r>
+      <w:r>
+        <w:rPr>
+          <w:sz w:val="20"/>
+          <w:szCs w:val="20"/>
+        </w:rPr>
+        <w:t xml:space="preserve"> and</w:t>
+      </w:r>
+      <w:r>
+        <w:rPr>
+          <w:sz w:val="20"/>
+          <w:szCs w:val="20"/>
+        </w:rPr>
+        <w:t xml:space="preserve"> </w:t>
+      </w:r>
+      <w:r>
+        <w:rPr>
+          <w:sz w:val="20"/>
+          <w:szCs w:val="20"/>
+        </w:rPr>
+        <w:t>around the city</w:t>
+      </w:r>
+      <w:r>
+        <w:rPr>
+          <w:sz w:val="20"/>
+          <w:szCs w:val="20"/>
+        </w:rPr>
+        <w:t xml:space="preserve"> are affilia</w:t>
+      </w:r>
+      <w:r>
+        <w:rPr>
+          <w:sz w:val="20"/>
+          <w:szCs w:val="20"/>
+        </w:rPr>
+        <w:t>ted</w:t>
+      </w:r>
+      <w:r>
+        <w:rPr>
+          <w:sz w:val="20"/>
+          <w:szCs w:val="20"/>
+        </w:rPr>
+        <w:t xml:space="preserve"> with the school. </w:t>
+      </w:r>
+      <w:r>
+        <w:rPr>
+          <w:sz w:val="20"/>
+          <w:szCs w:val="20"/>
+        </w:rPr>
+        <w:t xml:space="preserve">I had never visited Wisconsin before I first arrived here to interview for my PhD program. I quickly learned to love cheese curds, </w:t>
+      </w:r>
+      <w:r>
+        <w:rPr>
+          <w:sz w:val="20"/>
+          <w:szCs w:val="20"/>
+        </w:rPr>
+        <w:t xml:space="preserve">spicy cheese bread, </w:t>
+      </w:r>
+    </w:p>
+    <w:p>
+      <w:pPr>
+        <w:rPr>
+          <w:sz w:val="20"/>
+          <w:szCs w:val="20"/>
+        </w:rPr>
+      </w:pPr>
+    </w:p>
+    <w:p>
+      <w:pPr>
+        <w:rPr>
+          <w:sz w:val="20"/>
+          <w:szCs w:val="20"/>
+        </w:rPr>
+      </w:pPr>
+      <w:r>
+        <w:rPr>
+          <w:sz w:val="20"/>
+          <w:szCs w:val="20"/>
+        </w:rPr>
+        <w:t>When I first arrived here to interview for grad school, my ho</w:t>
+      </w:r>
+      <w:r>
+        <w:rPr>
+          <w:sz w:val="20"/>
+          <w:szCs w:val="20"/>
+        </w:rPr>
+        <w:t>sts took us out for a night walk around the city</w:t>
+      </w:r>
+      <w:r>
+        <w:rPr>
+          <w:sz w:val="20"/>
+          <w:szCs w:val="20"/>
+        </w:rPr>
+        <w:t xml:space="preserve">. </w:t>
+      </w:r>
+      <w:proofErr w:type="gramStart"/>
+      <w:r>
+        <w:rPr>
+          <w:sz w:val="20"/>
+          <w:szCs w:val="20"/>
+        </w:rPr>
+        <w:t xml:space="preserve">The </w:t>
+      </w:r>
+      <w:r>
+        <w:rPr>
+          <w:sz w:val="20"/>
+          <w:szCs w:val="20"/>
+        </w:rPr>
+        <w:t xml:space="preserve"> showing</w:t>
+      </w:r>
+      <w:proofErr w:type="gramEnd"/>
+      <w:r>
+        <w:rPr>
+          <w:sz w:val="20"/>
+          <w:szCs w:val="20"/>
+        </w:rPr>
+        <w:t xml:space="preserve"> us what types of things you can do in Madison</w:t>
+      </w:r>
+    </w:p>
+    <w:p>
+      <w:pPr>
+        <w:rPr>
+          <w:sz w:val="20"/>
+          <w:szCs w:val="20"/>
+        </w:rPr>
+      </w:pPr>
+    </w:p>
+    <w:p>
+      <w:pPr>
+        <w:rPr>
+          <w:sz w:val="20"/>
+          <w:szCs w:val="20"/>
+        </w:rPr>
+      </w:pPr>
+      <w:r>
+        <w:rPr>
+          <w:sz w:val="20"/>
+          <w:szCs w:val="20"/>
+        </w:rPr>
+        <w:t xml:space="preserve">But on this </w:t>
+      </w:r>
+      <w:proofErr w:type="gramStart"/>
+      <w:r>
+        <w:rPr>
+          <w:sz w:val="20"/>
+          <w:szCs w:val="20"/>
+        </w:rPr>
+        <w:t>particularly</w:t>
+      </w:r>
+      <w:proofErr w:type="gramEnd"/>
+      <w:r>
+        <w:rPr>
+          <w:sz w:val="20"/>
+          <w:szCs w:val="20"/>
+        </w:rPr>
+        <w:t xml:space="preserve"> night, it was cold and quiet, and they took us for a walk on the frozen lake. I stared into the darkness </w:t>
+      </w:r>
+      <w:r>
+        <w:rPr>
+          <w:sz w:val="20"/>
+          <w:szCs w:val="20"/>
+        </w:rPr>
+        <w:t xml:space="preserve">and </w:t>
+      </w:r>
+      <w:r>
+        <w:rPr>
+          <w:sz w:val="20"/>
+          <w:szCs w:val="20"/>
+        </w:rPr>
+        <w:t xml:space="preserve">then closed my eyes, the only differences being the chill against my eyeballs and the phosphenes on the backs of my eyelids. </w:t>
+      </w:r>
+    </w:p>
+    <w:p>
+      <w:pPr>
+        <w:jc w:val="both"/>
+        <w:rPr>
+          <w:sz w:val="20"/>
+          <w:szCs w:val="20"/>
+        </w:rPr>
+      </w:pPr>
+      <w:r>
+        <w:rPr>
+          <w:sz w:val="20"/>
+          <w:szCs w:val="20"/>
+        </w:rPr>
+        <w:t xml:space="preserve">The end of my PhD journey has been extremely isolating. </w:t>
+      </w:r>
+      <w:proofErr w:type="spellStart"/>
+      <w:r>
+        <w:rPr>
+          <w:sz w:val="20"/>
+          <w:szCs w:val="20"/>
+        </w:rPr>
+        <w:t>l</w:t>
+      </w:r>
+      <w:r>
+        <w:rPr>
+          <w:sz w:val="20"/>
+          <w:szCs w:val="20"/>
+        </w:rPr>
+        <w:t>I</w:t>
+      </w:r>
+      <w:proofErr w:type="spellEnd"/>
+      <w:r>
+        <w:rPr>
+          <w:sz w:val="20"/>
+          <w:szCs w:val="20"/>
+        </w:rPr>
+        <w:t xml:space="preserve"> actively choose to work, to write, to think about research. There is nary a thought of allowing myself time for anything else. And a lot has changed in the last 7 years. This year, the lake is frozen, but due to </w:t>
+      </w:r>
       <w:r>
         <w:rPr>
           <w:sz w:val="20"/>
           <w:szCs w:val="20"/>
         </w:rPr>
         <w:lastRenderedPageBreak/>
-        <w:t xml:space="preserve">Dear </w:t>
-      </w:r>
-      <w:r>
-        <w:rPr>
-          <w:sz w:val="20"/>
-          <w:szCs w:val="20"/>
-        </w:rPr>
-        <w:t>future me</w:t>
-      </w:r>
-      <w:r>
-        <w:rPr>
-          <w:sz w:val="20"/>
-          <w:szCs w:val="20"/>
-        </w:rPr>
-        <w:t>,</w:t>
-      </w:r>
-    </w:p>
-    <w:p>
-      <w:pPr>
-        <w:rPr>
-          <w:sz w:val="20"/>
-          <w:szCs w:val="20"/>
-        </w:rPr>
-      </w:pPr>
-      <w:r>
-        <w:rPr>
-          <w:sz w:val="20"/>
-          <w:szCs w:val="20"/>
-        </w:rPr>
-        <w:t>U</w:t>
-      </w:r>
-      <w:r>
-        <w:rPr>
-          <w:sz w:val="20"/>
-          <w:szCs w:val="20"/>
-        </w:rPr>
-        <w:t>niversity of Wisconsin</w:t>
-      </w:r>
-      <w:r>
-        <w:rPr>
-          <w:sz w:val="20"/>
-          <w:szCs w:val="20"/>
-        </w:rPr>
-        <w:t xml:space="preserve">-Madison finds itself on an isthmus: a strip of land between the two lakes Monona and Mendota. </w:t>
-      </w:r>
-      <w:r>
-        <w:rPr>
-          <w:sz w:val="20"/>
-          <w:szCs w:val="20"/>
-        </w:rPr>
-        <w:t>Comprised of about</w:t>
-      </w:r>
-      <w:r>
-        <w:rPr>
-          <w:sz w:val="20"/>
-          <w:szCs w:val="20"/>
-        </w:rPr>
-        <w:t xml:space="preserve"> 50000 students and 25000 staff, 3 out of</w:t>
-      </w:r>
-      <w:r>
-        <w:rPr>
-          <w:sz w:val="20"/>
-          <w:szCs w:val="20"/>
-        </w:rPr>
-        <w:t xml:space="preserve"> every</w:t>
-      </w:r>
-      <w:r>
-        <w:rPr>
-          <w:sz w:val="20"/>
-          <w:szCs w:val="20"/>
-        </w:rPr>
-        <w:t xml:space="preserve"> 10 people you see in</w:t>
-      </w:r>
-      <w:r>
-        <w:rPr>
-          <w:sz w:val="20"/>
-          <w:szCs w:val="20"/>
-        </w:rPr>
-        <w:t xml:space="preserve"> and</w:t>
-      </w:r>
-      <w:r>
-        <w:rPr>
-          <w:sz w:val="20"/>
-          <w:szCs w:val="20"/>
-        </w:rPr>
-        <w:t xml:space="preserve"> </w:t>
-      </w:r>
-      <w:r>
-        <w:rPr>
-          <w:sz w:val="20"/>
-          <w:szCs w:val="20"/>
-        </w:rPr>
-        <w:t>around the city</w:t>
-      </w:r>
-      <w:r>
-        <w:rPr>
-          <w:sz w:val="20"/>
-          <w:szCs w:val="20"/>
-        </w:rPr>
-        <w:t xml:space="preserve"> are affilia</w:t>
-      </w:r>
-      <w:r>
-        <w:rPr>
-          <w:sz w:val="20"/>
-          <w:szCs w:val="20"/>
-        </w:rPr>
-        <w:t>ted</w:t>
-      </w:r>
-      <w:r>
-        <w:rPr>
-          <w:sz w:val="20"/>
-          <w:szCs w:val="20"/>
-        </w:rPr>
-        <w:t xml:space="preserve"> with the school. </w:t>
-      </w:r>
-      <w:r>
-        <w:rPr>
-          <w:sz w:val="20"/>
-          <w:szCs w:val="20"/>
-        </w:rPr>
-        <w:t xml:space="preserve">I had never visited Wisconsin before I first arrived here to interview for my PhD program. I quickly learned to love cheese curds, </w:t>
-      </w:r>
-      <w:r>
-        <w:rPr>
-          <w:sz w:val="20"/>
-          <w:szCs w:val="20"/>
-        </w:rPr>
-        <w:t xml:space="preserve">spicy cheese bread, </w:t>
-      </w:r>
-    </w:p>
-    <w:p>
-      <w:pPr>
-        <w:rPr>
-          <w:sz w:val="20"/>
-          <w:szCs w:val="20"/>
-        </w:rPr>
-      </w:pPr>
-    </w:p>
-    <w:p>
-      <w:pPr>
-        <w:rPr>
-          <w:sz w:val="20"/>
-          <w:szCs w:val="20"/>
-        </w:rPr>
-      </w:pPr>
-      <w:r>
-        <w:rPr>
-          <w:sz w:val="20"/>
-          <w:szCs w:val="20"/>
-        </w:rPr>
-        <w:t>When I first arrived here to interview for grad school, my ho</w:t>
-      </w:r>
-      <w:r>
-        <w:rPr>
-          <w:sz w:val="20"/>
-          <w:szCs w:val="20"/>
-        </w:rPr>
-        <w:t>sts took us out for a night walk around the city</w:t>
-      </w:r>
-      <w:r>
-        <w:rPr>
-          <w:sz w:val="20"/>
-          <w:szCs w:val="20"/>
-        </w:rPr>
-        <w:t xml:space="preserve">. </w:t>
-      </w:r>
-      <w:proofErr w:type="gramStart"/>
-      <w:r>
-        <w:rPr>
-          <w:sz w:val="20"/>
-          <w:szCs w:val="20"/>
-        </w:rPr>
-        <w:t xml:space="preserve">The </w:t>
-      </w:r>
-      <w:r>
-        <w:rPr>
-          <w:sz w:val="20"/>
-          <w:szCs w:val="20"/>
-        </w:rPr>
-        <w:t xml:space="preserve"> showing</w:t>
-      </w:r>
-      <w:proofErr w:type="gramEnd"/>
-      <w:r>
-        <w:rPr>
-          <w:sz w:val="20"/>
-          <w:szCs w:val="20"/>
-        </w:rPr>
-        <w:t xml:space="preserve"> us what types of things you can do in Madison</w:t>
-      </w:r>
-    </w:p>
-    <w:p>
-      <w:pPr>
-        <w:rPr>
-          <w:sz w:val="20"/>
-          <w:szCs w:val="20"/>
-        </w:rPr>
-      </w:pPr>
-    </w:p>
-    <w:p>
-      <w:pPr>
-        <w:rPr>
-          <w:sz w:val="20"/>
-          <w:szCs w:val="20"/>
-        </w:rPr>
-      </w:pPr>
-      <w:r>
-        <w:rPr>
-          <w:sz w:val="20"/>
-          <w:szCs w:val="20"/>
-        </w:rPr>
-        <w:t xml:space="preserve">But on this </w:t>
-      </w:r>
-      <w:proofErr w:type="gramStart"/>
-      <w:r>
-        <w:rPr>
-          <w:sz w:val="20"/>
-          <w:szCs w:val="20"/>
-        </w:rPr>
-        <w:t>particularly</w:t>
-      </w:r>
-      <w:proofErr w:type="gramEnd"/>
-      <w:r>
-        <w:rPr>
-          <w:sz w:val="20"/>
-          <w:szCs w:val="20"/>
-        </w:rPr>
-        <w:t xml:space="preserve"> night, it was cold and quiet, and they took us for a walk on the frozen lake. I stared into the darkness </w:t>
-      </w:r>
-      <w:r>
-        <w:rPr>
-          <w:sz w:val="20"/>
-          <w:szCs w:val="20"/>
-        </w:rPr>
-        <w:t xml:space="preserve">and </w:t>
-      </w:r>
-      <w:r>
-        <w:rPr>
-          <w:sz w:val="20"/>
-          <w:szCs w:val="20"/>
-        </w:rPr>
-        <w:t xml:space="preserve">then closed my eyes, the only differences being the chill against my eyeballs and the phosphenes on the backs of my eyelids. </w:t>
-      </w:r>
-    </w:p>
-    <w:p>
-      <w:pPr>
-        <w:jc w:val="both"/>
-        <w:rPr>
-          <w:sz w:val="20"/>
-          <w:szCs w:val="20"/>
-        </w:rPr>
-      </w:pPr>
-      <w:r>
-        <w:rPr>
-          <w:sz w:val="20"/>
-          <w:szCs w:val="20"/>
-        </w:rPr>
-        <w:t xml:space="preserve">The end of my PhD journey has been extremely isolating. </w:t>
-      </w:r>
-      <w:proofErr w:type="spellStart"/>
-      <w:r>
-        <w:rPr>
-          <w:sz w:val="20"/>
-          <w:szCs w:val="20"/>
-        </w:rPr>
-        <w:t>l</w:t>
-      </w:r>
-      <w:r>
-        <w:rPr>
-          <w:sz w:val="20"/>
-          <w:szCs w:val="20"/>
-        </w:rPr>
-        <w:t>I</w:t>
-      </w:r>
-      <w:proofErr w:type="spellEnd"/>
-      <w:r>
-        <w:rPr>
-          <w:sz w:val="20"/>
-          <w:szCs w:val="20"/>
-        </w:rPr>
-        <w:t xml:space="preserve"> actively choose to work, to write, to think about research. There is nary a thought of allowing myself time for anything else. And a lot has changed in the last 7 years. This year, the lake is frozen, but due to global warming the temperatures haven’t reached the same chilling, biting cold, and it’s not safe enough for many of the winter activities of the past. I won’t get the opportunity to relive that moment on the lake before I leave, but that memory sticks out to me. I couldn’t have imagined the path that a PhD would take me: from failing my prelim, to </w:t>
+        <w:t xml:space="preserve">global warming the temperatures haven’t reached the same chilling, biting cold, and it’s not safe enough for many of the winter activities of the past. I won’t get the opportunity to relive that moment on the lake before I leave, but that memory sticks out to me. I couldn’t have imagined the path that a PhD would take me: from failing my prelim, to </w:t>
       </w:r>
       <w:r>
         <w:rPr>
@@ -14758,7 +15196,6 @@
           <w:sz w:val="20"/>
           <w:szCs w:val="20"/>
         </w:rPr>
-        <w:lastRenderedPageBreak/>
         <w:t>How often do you feel useless?</w:t>
       </w:r>
     </w:p>
@@ -14839,12 +15276,114 @@
           <w:szCs w:val="20"/>
         </w:rPr>
       </w:pPr>
-      <w:r>
-        <w:rPr>
-          <w:sz w:val="20"/>
-          <w:szCs w:val="20"/>
-        </w:rPr>
-        <w:t xml:space="preserve">But today I’ve found a trick: temperature. My bed is made of metal, and the contrast between the warmth of the sheets and the cold metal bed frame is enough to jump start my day. I’m up, I’m awake, and I can’t be disappointed in myself for these days. They suck and make me feel like complete garbage, but I’m trying </w:t>
+      <w:hyperlink r:id="rId16" w:history="1">
+        <w:r>
+          <w:rPr>
+            <w:rStyle w:val="Hyperlink"/>
+            <w:sz w:val="20"/>
+            <w:szCs w:val="20"/>
+          </w:rPr>
+          <w:t xml:space="preserve">Stupid piece of </w:t>
+        </w:r>
+        <w:proofErr w:type="gramStart"/>
+        <w:r>
+          <w:rPr>
+            <w:rStyle w:val="Hyperlink"/>
+            <w:sz w:val="20"/>
+            <w:szCs w:val="20"/>
+          </w:rPr>
+          <w:t>shit</w:t>
+        </w:r>
+        <w:proofErr w:type="gramEnd"/>
+      </w:hyperlink>
+    </w:p>
+    <w:p>
+      <w:pPr>
+        <w:jc w:val="both"/>
+        <w:rPr>
+          <w:sz w:val="20"/>
+          <w:szCs w:val="20"/>
+        </w:rPr>
+      </w:pPr>
+    </w:p>
+    <w:p>
+      <w:pPr>
+        <w:jc w:val="both"/>
+        <w:rPr>
+          <w:sz w:val="20"/>
+          <w:szCs w:val="20"/>
+        </w:rPr>
+      </w:pPr>
+      <w:r>
+        <w:rPr>
+          <w:sz w:val="20"/>
+          <w:szCs w:val="20"/>
+        </w:rPr>
+        <w:t xml:space="preserve">Try to explain your crisis with identity. But if you can’t, </w:t>
+      </w:r>
+      <w:proofErr w:type="gramStart"/>
+      <w:r>
+        <w:rPr>
+          <w:sz w:val="20"/>
+          <w:szCs w:val="20"/>
+        </w:rPr>
+        <w:t>refer</w:t>
+      </w:r>
+      <w:proofErr w:type="gramEnd"/>
+      <w:r>
+        <w:rPr>
+          <w:sz w:val="20"/>
+          <w:szCs w:val="20"/>
+        </w:rPr>
+        <w:t xml:space="preserve"> the clip from Atlanta. To feel other, to feel alone. To feel like you have a trusting connection, </w:t>
+      </w:r>
+      <w:proofErr w:type="gramStart"/>
+      <w:r>
+        <w:rPr>
+          <w:sz w:val="20"/>
+          <w:szCs w:val="20"/>
+        </w:rPr>
+        <w:t>but in reality, when</w:t>
+      </w:r>
+      <w:proofErr w:type="gramEnd"/>
+      <w:r>
+        <w:rPr>
+          <w:sz w:val="20"/>
+          <w:szCs w:val="20"/>
+        </w:rPr>
+        <w:t xml:space="preserve"> you need someone the most, they vanish. Sometimes that </w:t>
+      </w:r>
+      <w:proofErr w:type="gramStart"/>
+      <w:r>
+        <w:rPr>
+          <w:sz w:val="20"/>
+          <w:szCs w:val="20"/>
+        </w:rPr>
+        <w:t>how</w:t>
+      </w:r>
+      <w:proofErr w:type="gramEnd"/>
+      <w:r>
+        <w:rPr>
+          <w:sz w:val="20"/>
+          <w:szCs w:val="20"/>
+        </w:rPr>
+        <w:t xml:space="preserve"> people make me feel. Like I’m the problem, like I’m the issue. But for the people who haven’t (my close friends, my confidants, my professors, </w:t>
+      </w:r>
+      <w:proofErr w:type="spellStart"/>
+      <w:r>
+        <w:rPr>
+          <w:sz w:val="20"/>
+          <w:szCs w:val="20"/>
+        </w:rPr>
+        <w:t>SciMed</w:t>
+      </w:r>
+      <w:proofErr w:type="spellEnd"/>
+      <w:r>
+        <w:rPr>
+          <w:sz w:val="20"/>
+          <w:szCs w:val="20"/>
+        </w:rPr>
+        <w:t xml:space="preserve">), the </w:t>
       </w:r>
       <w:proofErr w:type="spellStart"/>
       <w:proofErr w:type="gramStart"/>
@@ -14853,7 +15392,7 @@
           <w:sz w:val="20"/>
           <w:szCs w:val="20"/>
         </w:rPr>
-        <w:t>everyday</w:t>
+        <w:t>one’s</w:t>
       </w:r>
       <w:proofErr w:type="spellEnd"/>
       <w:proofErr w:type="gramEnd"/>
@@ -14862,17 +15401,16 @@
           <w:sz w:val="20"/>
           <w:szCs w:val="20"/>
         </w:rPr>
-        <w:t xml:space="preserve"> and the end is near.</w:t>
-      </w:r>
-    </w:p>
-    <w:p>
-      <w:pPr>
-        <w:jc w:val="both"/>
-        <w:rPr>
-          <w:sz w:val="20"/>
-          <w:szCs w:val="20"/>
-        </w:rPr>
-      </w:pPr>
+        <w:t xml:space="preserve"> </w:t>
+      </w:r>
+      <w:r>
+        <w:rPr>
+          <w:sz w:val="20"/>
+          <w:szCs w:val="20"/>
+        </w:rPr>
+        <w:lastRenderedPageBreak/>
+        <w:t xml:space="preserve">who’ve given me time, listened to my qualms, chatted with me through issues, and just spent time with me, this one’s for them. Thank you for making me feel real and like I deserve to exist. </w:t>
+      </w:r>
     </w:p>
     <w:p>
       <w:pPr>
@@ -15010,6 +15548,143 @@
       <w:pPr>
         <w:jc w:val="both"/>
         <w:rPr>
+          <w:sz w:val="20"/>
+          <w:szCs w:val="20"/>
+        </w:rPr>
+      </w:pPr>
+      <w:r>
+        <w:rPr>
+          <w:sz w:val="20"/>
+          <w:szCs w:val="20"/>
+        </w:rPr>
+        <w:t xml:space="preserve">Forever-maybe to replace pride is the devil: talk about how it feels like a year lasts forever. The </w:t>
+      </w:r>
+      <w:proofErr w:type="spellStart"/>
+      <w:r>
+        <w:rPr>
+          <w:sz w:val="20"/>
+          <w:szCs w:val="20"/>
+        </w:rPr>
+        <w:t>build up</w:t>
+      </w:r>
+      <w:proofErr w:type="spellEnd"/>
+      <w:r>
+        <w:rPr>
+          <w:sz w:val="20"/>
+          <w:szCs w:val="20"/>
+        </w:rPr>
+        <w:t xml:space="preserve"> comes, then slows down, comes up again, peaks, then slows, then reaches a new high. I figured out so much in that time: how to be myself, how to feel more confident in my science, how to code something well. Maybe talk specifically about how getting to a structure that seemed to work took forever to do, and felt like forever as well? I still remember the first day my code worked. Bring back that memory here.</w:t>
+      </w:r>
+    </w:p>
+    <w:p>
+      <w:pPr>
+        <w:jc w:val="both"/>
+        <w:rPr>
+          <w:sz w:val="20"/>
+          <w:szCs w:val="20"/>
+        </w:rPr>
+      </w:pPr>
+      <w:r>
+        <w:rPr>
+          <w:sz w:val="20"/>
+          <w:szCs w:val="20"/>
+        </w:rPr>
+        <w:t xml:space="preserve">Outside-I feel like I want to include it. There’s something there, but I can’t grasp the words as of </w:t>
+      </w:r>
+      <w:proofErr w:type="gramStart"/>
+      <w:r>
+        <w:rPr>
+          <w:sz w:val="20"/>
+          <w:szCs w:val="20"/>
+        </w:rPr>
+        <w:t>yet</w:t>
+      </w:r>
+      <w:proofErr w:type="gramEnd"/>
+    </w:p>
+    <w:p>
+      <w:pPr>
+        <w:jc w:val="both"/>
+        <w:rPr>
+          <w:sz w:val="20"/>
+          <w:szCs w:val="20"/>
+        </w:rPr>
+      </w:pPr>
+      <w:r>
+        <w:rPr>
+          <w:sz w:val="20"/>
+          <w:szCs w:val="20"/>
+        </w:rPr>
+        <w:t xml:space="preserve">Song-realization that I don’t share of myself enough and let people know enough how much I appreciate them.  Because I’ve been so bogged down with work that I can’t potentially give them the time that we need for growth in a relationship. I cherish </w:t>
+      </w:r>
+      <w:proofErr w:type="gramStart"/>
+      <w:r>
+        <w:rPr>
+          <w:sz w:val="20"/>
+          <w:szCs w:val="20"/>
+        </w:rPr>
+        <w:t>all of</w:t>
+      </w:r>
+      <w:proofErr w:type="gramEnd"/>
+      <w:r>
+        <w:rPr>
+          <w:sz w:val="20"/>
+          <w:szCs w:val="20"/>
+        </w:rPr>
+        <w:t xml:space="preserve"> the people near </w:t>
+      </w:r>
+      <w:proofErr w:type="gramStart"/>
+      <w:r>
+        <w:rPr>
+          <w:sz w:val="20"/>
+          <w:szCs w:val="20"/>
+        </w:rPr>
+        <w:t>me and</w:t>
+      </w:r>
+      <w:proofErr w:type="gramEnd"/>
+      <w:r>
+        <w:rPr>
+          <w:sz w:val="20"/>
+          <w:szCs w:val="20"/>
+        </w:rPr>
+        <w:t xml:space="preserve"> that spend time with me, chat with </w:t>
+      </w:r>
+      <w:r>
+        <w:rPr>
+          <w:sz w:val="20"/>
+          <w:szCs w:val="20"/>
+        </w:rPr>
+        <w:t>for fun or for serious, and anyone who takes the time to spend with me. How do I make this known here?</w:t>
+      </w:r>
+    </w:p>
+    <w:p>
+      <w:pPr>
+        <w:jc w:val="both"/>
+        <w:rPr>
+          <w:sz w:val="20"/>
+          <w:szCs w:val="20"/>
+        </w:rPr>
+      </w:pPr>
+      <w:r>
+        <w:rPr>
+          <w:sz w:val="20"/>
+          <w:szCs w:val="20"/>
+        </w:rPr>
+        <w:t xml:space="preserve">Song-may fit with the previous: my data and my thesis are not more important than my </w:t>
+      </w:r>
+      <w:proofErr w:type="gramStart"/>
+      <w:r>
+        <w:rPr>
+          <w:sz w:val="20"/>
+          <w:szCs w:val="20"/>
+        </w:rPr>
+        <w:t>life</w:t>
+      </w:r>
+      <w:proofErr w:type="gramEnd"/>
+    </w:p>
+    <w:p>
+      <w:pPr>
+        <w:jc w:val="both"/>
+        <w:rPr>
           <w:b/>
           <w:bCs/>
           <w:sz w:val="20"/>
@@ -15023,163 +15698,6 @@
           <w:sz w:val="20"/>
           <w:szCs w:val="20"/>
         </w:rPr>
-        <w:t xml:space="preserve">Welcome to soul, present-the day I learned that I just need to be better organized in my coding and finally found a decent way to do it. </w:t>
-      </w:r>
-    </w:p>
-    <w:p>
-      <w:pPr>
-        <w:jc w:val="both"/>
-        <w:rPr>
-          <w:sz w:val="20"/>
-          <w:szCs w:val="20"/>
-        </w:rPr>
-      </w:pPr>
-      <w:r>
-        <w:rPr>
-          <w:sz w:val="20"/>
-          <w:szCs w:val="20"/>
-        </w:rPr>
-        <w:t xml:space="preserve">Forever-maybe to replace pride is the devil: talk about how it feels like a year lasts forever. The </w:t>
-      </w:r>
-      <w:proofErr w:type="spellStart"/>
-      <w:r>
-        <w:rPr>
-          <w:sz w:val="20"/>
-          <w:szCs w:val="20"/>
-        </w:rPr>
-        <w:t>build up</w:t>
-      </w:r>
-      <w:proofErr w:type="spellEnd"/>
-      <w:r>
-        <w:rPr>
-          <w:sz w:val="20"/>
-          <w:szCs w:val="20"/>
-        </w:rPr>
-        <w:t xml:space="preserve"> comes, then slows down, comes up again, peaks, then slows, then reaches a new high. I figured out so much in that time: how to be myself, how to feel more confident in my science, how to code something well. Maybe talk specifically about how getting to a structure that seemed to work took forever to do, and felt like forever as well? I still remember the first day my code worked. Bring back that memory here.</w:t>
-      </w:r>
-    </w:p>
-    <w:p>
-      <w:pPr>
-        <w:jc w:val="both"/>
-        <w:rPr>
-          <w:sz w:val="20"/>
-          <w:szCs w:val="20"/>
-        </w:rPr>
-      </w:pPr>
-      <w:r>
-        <w:rPr>
-          <w:sz w:val="20"/>
-          <w:szCs w:val="20"/>
-        </w:rPr>
-        <w:t xml:space="preserve">Outside-I feel like I want to include it. There’s something there, but I can’t grasp the words as of </w:t>
-      </w:r>
-      <w:proofErr w:type="gramStart"/>
-      <w:r>
-        <w:rPr>
-          <w:sz w:val="20"/>
-          <w:szCs w:val="20"/>
-        </w:rPr>
-        <w:t>yet</w:t>
-      </w:r>
-      <w:proofErr w:type="gramEnd"/>
-    </w:p>
-    <w:p>
-      <w:pPr>
-        <w:jc w:val="both"/>
-        <w:rPr>
-          <w:sz w:val="20"/>
-          <w:szCs w:val="20"/>
-        </w:rPr>
-      </w:pPr>
-      <w:r>
-        <w:rPr>
-          <w:sz w:val="20"/>
-          <w:szCs w:val="20"/>
-        </w:rPr>
-        <w:t xml:space="preserve">Song-realization that I don’t share of myself enough and let people know enough how much I appreciate them.  Because I’ve been so bogged down with work that I can’t potentially give them the time that we need for growth in a relationship. I cherish </w:t>
-      </w:r>
-      <w:proofErr w:type="gramStart"/>
-      <w:r>
-        <w:rPr>
-          <w:sz w:val="20"/>
-          <w:szCs w:val="20"/>
-        </w:rPr>
-        <w:t>all of</w:t>
-      </w:r>
-      <w:proofErr w:type="gramEnd"/>
-      <w:r>
-        <w:rPr>
-          <w:sz w:val="20"/>
-          <w:szCs w:val="20"/>
-        </w:rPr>
-        <w:t xml:space="preserve"> the people near </w:t>
-      </w:r>
-      <w:proofErr w:type="gramStart"/>
-      <w:r>
-        <w:rPr>
-          <w:sz w:val="20"/>
-          <w:szCs w:val="20"/>
-        </w:rPr>
-        <w:t>me and</w:t>
-      </w:r>
-      <w:proofErr w:type="gramEnd"/>
-      <w:r>
-        <w:rPr>
-          <w:sz w:val="20"/>
-          <w:szCs w:val="20"/>
-        </w:rPr>
-        <w:t xml:space="preserve"> that spend time with me, chat with </w:t>
-      </w:r>
-      <w:r>
-        <w:rPr>
-          <w:sz w:val="20"/>
-          <w:szCs w:val="20"/>
-        </w:rPr>
-        <w:t>for fun or for serious, and anyone who takes the time to spend with me. How do I make this known here?</w:t>
-      </w:r>
-    </w:p>
-    <w:p>
-      <w:pPr>
-        <w:jc w:val="both"/>
-        <w:rPr>
-          <w:sz w:val="20"/>
-          <w:szCs w:val="20"/>
-        </w:rPr>
-      </w:pPr>
-      <w:r>
-        <w:rPr>
-          <w:sz w:val="20"/>
-          <w:szCs w:val="20"/>
-        </w:rPr>
-        <w:t xml:space="preserve">Song-may fit with the previous: my data and my thesis are not more important than my </w:t>
-      </w:r>
-      <w:proofErr w:type="gramStart"/>
-      <w:r>
-        <w:rPr>
-          <w:sz w:val="20"/>
-          <w:szCs w:val="20"/>
-        </w:rPr>
-        <w:t>life</w:t>
-      </w:r>
-      <w:proofErr w:type="gramEnd"/>
-    </w:p>
-    <w:p>
-      <w:pPr>
-        <w:jc w:val="both"/>
-        <w:rPr>
-          <w:b/>
-          <w:bCs/>
-          <w:sz w:val="20"/>
-          <w:szCs w:val="20"/>
-        </w:rPr>
-      </w:pPr>
-      <w:r>
-        <w:rPr>
-          <w:b/>
-          <w:bCs/>
-          <w:sz w:val="20"/>
-          <w:szCs w:val="20"/>
-        </w:rPr>
         <w:t>Wallflower-when I realized that I don’t care about my own personal successes in science, and that I’m okay with the fact that I may have reached my limit of passion and love for science. It’s okay to change, and it’s okay to be different. Comfort in my being without caring what others think.</w:t>
       </w:r>
     </w:p>
@@ -15275,850 +15793,31 @@
     </w:p>
     <w:p>
       <w:pPr>
-        <w:jc w:val="both"/>
-        <w:rPr>
-          <w:sz w:val="20"/>
-          <w:szCs w:val="20"/>
-        </w:rPr>
-      </w:pPr>
-    </w:p>
-    <w:p>
-      <w:pPr>
-        <w:jc w:val="both"/>
-        <w:rPr>
-          <w:sz w:val="20"/>
-          <w:szCs w:val="20"/>
-        </w:rPr>
-      </w:pPr>
-    </w:p>
-    <w:p>
-      <w:pPr>
-        <w:jc w:val="both"/>
-        <w:rPr>
-          <w:sz w:val="20"/>
-          <w:szCs w:val="20"/>
-        </w:rPr>
-      </w:pPr>
-    </w:p>
-    <w:p>
-      <w:pPr>
-        <w:rPr>
-          <w:sz w:val="20"/>
-          <w:szCs w:val="20"/>
-        </w:rPr>
-      </w:pPr>
-      <w:r>
-        <w:rPr>
-          <w:sz w:val="20"/>
-          <w:szCs w:val="20"/>
-        </w:rPr>
-        <w:t>Other writing options:</w:t>
-      </w:r>
-    </w:p>
-    <w:p>
-      <w:pPr>
-        <w:rPr>
-          <w:sz w:val="20"/>
-          <w:szCs w:val="20"/>
-        </w:rPr>
-      </w:pPr>
-      <w:r>
-        <w:rPr>
-          <w:sz w:val="20"/>
-          <w:szCs w:val="20"/>
-        </w:rPr>
-        <w:t xml:space="preserve">That weekend I spent almost x hours commenting and organizing my code for the future…probably with that psychedelic song by Q, welcome …soul or </w:t>
-      </w:r>
-      <w:proofErr w:type="gramStart"/>
-      <w:r>
-        <w:rPr>
-          <w:sz w:val="20"/>
-          <w:szCs w:val="20"/>
-        </w:rPr>
-        <w:t>something</w:t>
-      </w:r>
-      <w:proofErr w:type="gramEnd"/>
-    </w:p>
-    <w:p>
-      <w:pPr>
-        <w:jc w:val="center"/>
-        <w:rPr>
-          <w:b/>
-          <w:bCs/>
-          <w:sz w:val="20"/>
-          <w:szCs w:val="20"/>
-        </w:rPr>
-      </w:pPr>
-      <w:r>
-        <w:rPr>
-          <w:b/>
-          <w:bCs/>
-          <w:sz w:val="20"/>
-          <w:szCs w:val="20"/>
-        </w:rPr>
-        <w:t xml:space="preserve">First day my design program </w:t>
-      </w:r>
-      <w:proofErr w:type="gramStart"/>
-      <w:r>
-        <w:rPr>
-          <w:b/>
-          <w:bCs/>
-          <w:sz w:val="20"/>
-          <w:szCs w:val="20"/>
-        </w:rPr>
-        <w:t>worked</w:t>
-      </w:r>
-      <w:proofErr w:type="gramEnd"/>
-    </w:p>
-    <w:p>
-      <w:pPr>
-        <w:pStyle w:val="ListParagraph"/>
-        <w:numPr>
-          <w:ilvl w:val="0"/>
-          <w:numId w:val="2"/>
-        </w:numPr>
-        <w:rPr>
-          <w:sz w:val="20"/>
-          <w:szCs w:val="20"/>
-        </w:rPr>
-      </w:pPr>
-      <w:r>
-        <w:rPr>
-          <w:sz w:val="20"/>
-          <w:szCs w:val="20"/>
-        </w:rPr>
-        <w:t>Details:</w:t>
-      </w:r>
-    </w:p>
-    <w:p>
-      <w:pPr>
-        <w:pStyle w:val="ListParagraph"/>
-        <w:numPr>
-          <w:ilvl w:val="1"/>
-          <w:numId w:val="2"/>
-        </w:numPr>
-        <w:rPr>
-          <w:sz w:val="20"/>
-          <w:szCs w:val="20"/>
-        </w:rPr>
-      </w:pPr>
-      <w:r>
-        <w:rPr>
-          <w:sz w:val="20"/>
-          <w:szCs w:val="20"/>
-        </w:rPr>
-        <w:t xml:space="preserve">Days I would lay on my floor, imagining how atoms move and then crying because I’m unsure if I understand things </w:t>
-      </w:r>
-      <w:proofErr w:type="gramStart"/>
-      <w:r>
-        <w:rPr>
-          <w:sz w:val="20"/>
-          <w:szCs w:val="20"/>
-        </w:rPr>
-        <w:t>properly</w:t>
-      </w:r>
-      <w:proofErr w:type="gramEnd"/>
-    </w:p>
-    <w:p>
-      <w:pPr>
-        <w:rPr>
-          <w:sz w:val="20"/>
-          <w:szCs w:val="20"/>
-        </w:rPr>
-      </w:pPr>
-      <w:r>
-        <w:rPr>
-          <w:sz w:val="20"/>
-          <w:szCs w:val="20"/>
-        </w:rPr>
-        <w:t>Admissions committee</w:t>
-      </w:r>
-    </w:p>
-    <w:p>
-      <w:pPr>
-        <w:rPr>
-          <w:sz w:val="20"/>
-          <w:szCs w:val="20"/>
-        </w:rPr>
-      </w:pPr>
-      <w:proofErr w:type="spellStart"/>
-      <w:r>
-        <w:rPr>
-          <w:sz w:val="20"/>
-          <w:szCs w:val="20"/>
-        </w:rPr>
-        <w:t>SciMed</w:t>
-      </w:r>
-      <w:proofErr w:type="spellEnd"/>
-    </w:p>
-    <w:p>
-      <w:pPr>
-        <w:rPr>
-          <w:sz w:val="20"/>
-          <w:szCs w:val="20"/>
-        </w:rPr>
-      </w:pPr>
-      <w:proofErr w:type="gramStart"/>
-      <w:r>
-        <w:rPr>
-          <w:sz w:val="20"/>
-          <w:szCs w:val="20"/>
-        </w:rPr>
-        <w:t>Finally</w:t>
-      </w:r>
-      <w:proofErr w:type="gramEnd"/>
-      <w:r>
-        <w:rPr>
-          <w:sz w:val="20"/>
-          <w:szCs w:val="20"/>
-        </w:rPr>
-        <w:t xml:space="preserve"> a short list of the pros and cons of a PhD that I came up with</w:t>
-      </w:r>
-    </w:p>
-    <w:p>
-      <w:pPr>
-        <w:rPr>
-          <w:sz w:val="20"/>
-          <w:szCs w:val="20"/>
-        </w:rPr>
-      </w:pPr>
-      <w:r>
-        <w:rPr>
-          <w:sz w:val="20"/>
-          <w:szCs w:val="20"/>
-        </w:rPr>
-        <w:t>Pros:</w:t>
-      </w:r>
-    </w:p>
-    <w:p>
-      <w:pPr>
-        <w:pStyle w:val="ListParagraph"/>
-        <w:numPr>
-          <w:ilvl w:val="0"/>
-          <w:numId w:val="9"/>
-        </w:numPr>
-        <w:rPr>
-          <w:sz w:val="20"/>
-          <w:szCs w:val="20"/>
-        </w:rPr>
-      </w:pPr>
-      <w:r>
-        <w:rPr>
-          <w:sz w:val="20"/>
-          <w:szCs w:val="20"/>
-        </w:rPr>
-        <w:t xml:space="preserve">Learn more then you probably ever imagined could be </w:t>
-      </w:r>
-      <w:proofErr w:type="gramStart"/>
-      <w:r>
-        <w:rPr>
-          <w:sz w:val="20"/>
-          <w:szCs w:val="20"/>
-        </w:rPr>
-        <w:t>learned</w:t>
-      </w:r>
-      <w:proofErr w:type="gramEnd"/>
-    </w:p>
-    <w:p>
-      <w:pPr>
-        <w:pStyle w:val="ListParagraph"/>
-        <w:numPr>
-          <w:ilvl w:val="0"/>
-          <w:numId w:val="9"/>
-        </w:numPr>
-        <w:rPr>
-          <w:sz w:val="20"/>
-          <w:szCs w:val="20"/>
-        </w:rPr>
-      </w:pPr>
-      <w:r>
-        <w:rPr>
-          <w:sz w:val="20"/>
-          <w:szCs w:val="20"/>
-        </w:rPr>
-        <w:t xml:space="preserve">Become a foundation for creating new </w:t>
-      </w:r>
-      <w:proofErr w:type="gramStart"/>
-      <w:r>
-        <w:rPr>
-          <w:sz w:val="20"/>
-          <w:szCs w:val="20"/>
-        </w:rPr>
-        <w:t>knowledge</w:t>
-      </w:r>
-      <w:proofErr w:type="gramEnd"/>
-    </w:p>
-    <w:p>
-      <w:pPr>
-        <w:pStyle w:val="ListParagraph"/>
-        <w:numPr>
-          <w:ilvl w:val="0"/>
-          <w:numId w:val="9"/>
-        </w:numPr>
-        <w:rPr>
-          <w:sz w:val="20"/>
-          <w:szCs w:val="20"/>
-        </w:rPr>
-      </w:pPr>
-      <w:r>
-        <w:rPr>
-          <w:sz w:val="20"/>
-          <w:szCs w:val="20"/>
-        </w:rPr>
-        <w:t xml:space="preserve">Hone your ability to learn and know what you don’t </w:t>
-      </w:r>
-      <w:proofErr w:type="gramStart"/>
-      <w:r>
-        <w:rPr>
-          <w:sz w:val="20"/>
-          <w:szCs w:val="20"/>
-        </w:rPr>
-        <w:t>know</w:t>
-      </w:r>
-      <w:proofErr w:type="gramEnd"/>
-    </w:p>
-    <w:p>
-      <w:pPr>
-        <w:pStyle w:val="ListParagraph"/>
-        <w:numPr>
-          <w:ilvl w:val="0"/>
-          <w:numId w:val="9"/>
-        </w:numPr>
-        <w:rPr>
-          <w:sz w:val="20"/>
-          <w:szCs w:val="20"/>
-        </w:rPr>
-      </w:pPr>
-      <w:r>
-        <w:rPr>
-          <w:sz w:val="20"/>
-          <w:szCs w:val="20"/>
-        </w:rPr>
-        <w:t xml:space="preserve">Freedom to work at your own pace and on your own time </w:t>
-      </w:r>
-      <w:proofErr w:type="gramStart"/>
-      <w:r>
-        <w:rPr>
-          <w:sz w:val="20"/>
-          <w:szCs w:val="20"/>
-        </w:rPr>
-        <w:t>schedule</w:t>
-      </w:r>
-      <w:proofErr w:type="gramEnd"/>
-    </w:p>
-    <w:p>
-      <w:pPr>
-        <w:rPr>
-          <w:sz w:val="20"/>
-          <w:szCs w:val="20"/>
-        </w:rPr>
-      </w:pPr>
-      <w:r>
-        <w:rPr>
-          <w:sz w:val="20"/>
-          <w:szCs w:val="20"/>
-        </w:rPr>
-        <w:t>Cons:</w:t>
-      </w:r>
-    </w:p>
-    <w:p>
-      <w:pPr>
-        <w:pStyle w:val="ListParagraph"/>
-        <w:numPr>
-          <w:ilvl w:val="0"/>
-          <w:numId w:val="9"/>
-        </w:numPr>
-        <w:rPr>
-          <w:sz w:val="20"/>
-          <w:szCs w:val="20"/>
-        </w:rPr>
-      </w:pPr>
-      <w:r>
-        <w:rPr>
-          <w:sz w:val="20"/>
-          <w:szCs w:val="20"/>
-        </w:rPr>
-        <w:t>Low pay and LONG hours</w:t>
-      </w:r>
-    </w:p>
-    <w:p>
-      <w:pPr>
-        <w:rPr>
-          <w:sz w:val="20"/>
-          <w:szCs w:val="20"/>
-        </w:rPr>
-      </w:pPr>
-      <w:r>
-        <w:rPr>
-          <w:sz w:val="20"/>
-          <w:szCs w:val="20"/>
-        </w:rPr>
-        <w:t xml:space="preserve">Channel of negative thoughts. Sometimes it flips </w:t>
-      </w:r>
-      <w:proofErr w:type="gramStart"/>
-      <w:r>
-        <w:rPr>
-          <w:sz w:val="20"/>
-          <w:szCs w:val="20"/>
-        </w:rPr>
-        <w:t>on</w:t>
-      </w:r>
-      <w:proofErr w:type="gramEnd"/>
-      <w:r>
-        <w:rPr>
-          <w:sz w:val="20"/>
-          <w:szCs w:val="20"/>
-        </w:rPr>
-        <w:t xml:space="preserve"> and every channel is it</w:t>
-      </w:r>
-    </w:p>
-    <w:p>
-      <w:pPr>
-        <w:rPr>
-          <w:b/>
-          <w:bCs/>
-          <w:sz w:val="20"/>
-          <w:szCs w:val="20"/>
-        </w:rPr>
-      </w:pPr>
-      <w:r>
-        <w:rPr>
-          <w:b/>
-          <w:bCs/>
-          <w:sz w:val="20"/>
-          <w:szCs w:val="20"/>
-        </w:rPr>
-        <w:t>Key questions:</w:t>
-      </w:r>
-    </w:p>
-    <w:p>
-      <w:pPr>
-        <w:pStyle w:val="ListParagraph"/>
-        <w:numPr>
-          <w:ilvl w:val="0"/>
-          <w:numId w:val="8"/>
-        </w:numPr>
-        <w:rPr>
-          <w:b/>
-          <w:bCs/>
-          <w:sz w:val="20"/>
-          <w:szCs w:val="20"/>
-        </w:rPr>
-      </w:pPr>
-      <w:r>
-        <w:rPr>
-          <w:sz w:val="20"/>
-          <w:szCs w:val="20"/>
-        </w:rPr>
-        <w:t>How does it feel to almost receive a PhD as a minority in stem? What would you say surprised you the most about the experience?</w:t>
-      </w:r>
-    </w:p>
-    <w:p>
-      <w:pPr>
-        <w:pStyle w:val="ListParagraph"/>
-        <w:numPr>
-          <w:ilvl w:val="0"/>
-          <w:numId w:val="8"/>
-        </w:numPr>
-        <w:rPr>
-          <w:b/>
-          <w:bCs/>
-          <w:sz w:val="20"/>
-          <w:szCs w:val="20"/>
-        </w:rPr>
-      </w:pPr>
-      <w:r>
-        <w:rPr>
-          <w:sz w:val="20"/>
-          <w:szCs w:val="20"/>
-        </w:rPr>
-        <w:t>When did you most feel like an imposter?</w:t>
-      </w:r>
-    </w:p>
-    <w:p>
-      <w:pPr>
-        <w:pStyle w:val="ListParagraph"/>
-        <w:numPr>
-          <w:ilvl w:val="0"/>
-          <w:numId w:val="8"/>
-        </w:numPr>
-        <w:rPr>
-          <w:b/>
-          <w:bCs/>
-          <w:sz w:val="20"/>
-          <w:szCs w:val="20"/>
-        </w:rPr>
-      </w:pPr>
-      <w:r>
-        <w:rPr>
-          <w:sz w:val="20"/>
-          <w:szCs w:val="20"/>
-        </w:rPr>
-        <w:t>What did you learn from yourself whenever you burned out?</w:t>
-      </w:r>
-    </w:p>
-    <w:p>
-      <w:pPr>
-        <w:pStyle w:val="ListParagraph"/>
-        <w:numPr>
-          <w:ilvl w:val="1"/>
-          <w:numId w:val="8"/>
-        </w:numPr>
-        <w:rPr>
-          <w:b/>
-          <w:bCs/>
-          <w:sz w:val="20"/>
-          <w:szCs w:val="20"/>
-        </w:rPr>
-      </w:pPr>
-      <w:r>
-        <w:rPr>
-          <w:sz w:val="20"/>
-          <w:szCs w:val="20"/>
-        </w:rPr>
-        <w:t xml:space="preserve">Kind </w:t>
-      </w:r>
-      <w:proofErr w:type="spellStart"/>
-      <w:r>
-        <w:rPr>
-          <w:sz w:val="20"/>
-          <w:szCs w:val="20"/>
-        </w:rPr>
-        <w:t>works</w:t>
-      </w:r>
-      <w:proofErr w:type="spellEnd"/>
-      <w:r>
-        <w:rPr>
-          <w:sz w:val="20"/>
-          <w:szCs w:val="20"/>
-        </w:rPr>
-        <w:t xml:space="preserve"> of encouragement for myself are needed/talking to myself through my problems and </w:t>
-      </w:r>
-      <w:proofErr w:type="gramStart"/>
-      <w:r>
-        <w:rPr>
-          <w:sz w:val="20"/>
-          <w:szCs w:val="20"/>
-        </w:rPr>
-        <w:t>issues</w:t>
-      </w:r>
-      <w:proofErr w:type="gramEnd"/>
-    </w:p>
-    <w:p>
-      <w:pPr>
-        <w:rPr>
-          <w:b/>
-          <w:bCs/>
-          <w:sz w:val="20"/>
-          <w:szCs w:val="20"/>
-        </w:rPr>
-      </w:pPr>
-      <w:r>
-        <w:rPr>
-          <w:b/>
-          <w:bCs/>
-          <w:sz w:val="20"/>
-          <w:szCs w:val="20"/>
-        </w:rPr>
-        <w:t>Guidelines for my writing</w:t>
-      </w:r>
-    </w:p>
-    <w:p>
-      <w:pPr>
-        <w:pStyle w:val="ListParagraph"/>
-        <w:numPr>
-          <w:ilvl w:val="0"/>
-          <w:numId w:val="5"/>
-        </w:numPr>
-        <w:rPr>
-          <w:sz w:val="20"/>
-          <w:szCs w:val="20"/>
-        </w:rPr>
-      </w:pPr>
-      <w:r>
-        <w:rPr>
-          <w:sz w:val="20"/>
-          <w:szCs w:val="20"/>
-        </w:rPr>
-        <w:t>I think after here, it’s about getting punchy titles that work well with my song choice. It would be nice if the titles were tied to lessons of the stories that I aim to tell. This first example below is more of a lesson than a story, so I’ll have to change that around a bit.</w:t>
-      </w:r>
-    </w:p>
-    <w:p>
-      <w:pPr>
-        <w:pStyle w:val="ListParagraph"/>
-        <w:numPr>
-          <w:ilvl w:val="0"/>
-          <w:numId w:val="5"/>
-        </w:numPr>
-        <w:rPr>
-          <w:sz w:val="20"/>
-          <w:szCs w:val="20"/>
-        </w:rPr>
-      </w:pPr>
-      <w:r>
-        <w:rPr>
-          <w:sz w:val="20"/>
-          <w:szCs w:val="20"/>
-        </w:rPr>
-        <w:t xml:space="preserve">One thing that I’ve found myself not doing well is SHOWING the story. I think my memory right now is hinging on an experience rather than </w:t>
-      </w:r>
-      <w:proofErr w:type="gramStart"/>
-      <w:r>
-        <w:rPr>
-          <w:sz w:val="20"/>
-          <w:szCs w:val="20"/>
-        </w:rPr>
-        <w:t>actually drawing</w:t>
-      </w:r>
-      <w:proofErr w:type="gramEnd"/>
-      <w:r>
-        <w:rPr>
-          <w:sz w:val="20"/>
-          <w:szCs w:val="20"/>
-        </w:rPr>
-        <w:t xml:space="preserve"> out a specific portion of the memory. Draw out that first and then expound upon it.</w:t>
-      </w:r>
-    </w:p>
-    <w:p>
-      <w:pPr>
-        <w:pStyle w:val="ListParagraph"/>
-        <w:numPr>
-          <w:ilvl w:val="0"/>
-          <w:numId w:val="5"/>
-        </w:numPr>
-        <w:rPr>
-          <w:sz w:val="20"/>
-          <w:szCs w:val="20"/>
-        </w:rPr>
-      </w:pPr>
-      <w:r>
-        <w:rPr>
-          <w:sz w:val="20"/>
-          <w:szCs w:val="20"/>
+        <w:rPr>
+          <w:sz w:val="20"/>
+          <w:szCs w:val="20"/>
+        </w:rPr>
+      </w:pPr>
+      <w:r>
+        <w:rPr>
+          <w:sz w:val="20"/>
+          <w:szCs w:val="20"/>
+        </w:rPr>
+        <w:t>My favorite PhD Comics shorts:</w:t>
+      </w:r>
+    </w:p>
+    <w:p>
+      <w:pPr>
+        <w:rPr>
+          <w:sz w:val="20"/>
+          <w:szCs w:val="20"/>
+        </w:rPr>
+      </w:pPr>
+      <w:r>
+        <w:rPr>
+          <w:noProof/>
         </w:rPr>
         <w:lastRenderedPageBreak/>
-        <w:t>I think I figured it out. I’m going to picture I’m writing to TA, the person who I’ve wrote the most letters to in my life. I think that voice will flow out a bit more freely.</w:t>
-      </w:r>
-    </w:p>
-    <w:p>
-      <w:pPr>
-        <w:pStyle w:val="ListParagraph"/>
-        <w:numPr>
-          <w:ilvl w:val="0"/>
-          <w:numId w:val="5"/>
-        </w:numPr>
-        <w:rPr>
-          <w:sz w:val="20"/>
-          <w:szCs w:val="20"/>
-        </w:rPr>
-      </w:pPr>
-      <w:r>
-        <w:rPr>
-          <w:sz w:val="20"/>
-          <w:szCs w:val="20"/>
-        </w:rPr>
-        <w:t>And finally, end it with how the song fits by describing and picturing the sound (close your eyes, listen, and sing along)</w:t>
-      </w:r>
-    </w:p>
-    <w:p>
-      <w:pPr>
-        <w:rPr>
-          <w:sz w:val="20"/>
-          <w:szCs w:val="20"/>
-        </w:rPr>
-      </w:pPr>
-      <w:r>
-        <w:rPr>
-          <w:sz w:val="20"/>
-          <w:szCs w:val="20"/>
-        </w:rPr>
-        <w:t>Burnout must be written about:</w:t>
-      </w:r>
-    </w:p>
-    <w:p>
-      <w:pPr>
-        <w:pStyle w:val="ListParagraph"/>
-        <w:numPr>
-          <w:ilvl w:val="0"/>
-          <w:numId w:val="12"/>
-        </w:numPr>
-        <w:rPr>
-          <w:sz w:val="20"/>
-          <w:szCs w:val="20"/>
-        </w:rPr>
-      </w:pPr>
-      <w:r>
-        <w:rPr>
-          <w:sz w:val="20"/>
-          <w:szCs w:val="20"/>
-        </w:rPr>
-        <w:t xml:space="preserve">This feeling of wanting to do things but being unable because too many things are going on in your </w:t>
-      </w:r>
-      <w:proofErr w:type="gramStart"/>
-      <w:r>
-        <w:rPr>
-          <w:sz w:val="20"/>
-          <w:szCs w:val="20"/>
-        </w:rPr>
-        <w:t>mind</w:t>
-      </w:r>
-      <w:proofErr w:type="gramEnd"/>
-    </w:p>
-    <w:p>
-      <w:pPr>
-        <w:pStyle w:val="ListParagraph"/>
-        <w:numPr>
-          <w:ilvl w:val="0"/>
-          <w:numId w:val="12"/>
-        </w:numPr>
-        <w:rPr>
-          <w:sz w:val="20"/>
-          <w:szCs w:val="20"/>
-        </w:rPr>
-      </w:pPr>
-      <w:r>
-        <w:rPr>
-          <w:sz w:val="20"/>
-          <w:szCs w:val="20"/>
-        </w:rPr>
-        <w:t xml:space="preserve">Feeling of failing people (friends, family, lab mates, pi) because you’re unable to do the things that you want to </w:t>
-      </w:r>
-      <w:proofErr w:type="gramStart"/>
-      <w:r>
-        <w:rPr>
-          <w:sz w:val="20"/>
-          <w:szCs w:val="20"/>
-        </w:rPr>
-        <w:t>do</w:t>
-      </w:r>
-      <w:proofErr w:type="gramEnd"/>
-    </w:p>
-    <w:p>
-      <w:pPr>
-        <w:pStyle w:val="ListParagraph"/>
-        <w:numPr>
-          <w:ilvl w:val="0"/>
-          <w:numId w:val="12"/>
-        </w:numPr>
-        <w:rPr>
-          <w:sz w:val="20"/>
-          <w:szCs w:val="20"/>
-        </w:rPr>
-      </w:pPr>
-      <w:r>
-        <w:rPr>
-          <w:sz w:val="20"/>
-          <w:szCs w:val="20"/>
-        </w:rPr>
-        <w:t>Culminating in tears, long stays in bed, restless nights of sleep, insomnia, banging head against the wall</w:t>
-      </w:r>
-    </w:p>
-    <w:p>
-      <w:pPr>
-        <w:pStyle w:val="ListParagraph"/>
-        <w:numPr>
-          <w:ilvl w:val="0"/>
-          <w:numId w:val="12"/>
-        </w:numPr>
-        <w:rPr>
-          <w:sz w:val="20"/>
-          <w:szCs w:val="20"/>
-        </w:rPr>
-      </w:pPr>
-      <w:r>
-        <w:rPr>
-          <w:sz w:val="20"/>
-          <w:szCs w:val="20"/>
-        </w:rPr>
-        <w:t xml:space="preserve">There are so many things to do to get closer to the end, and deciding what to do first is draining because organizing it all is draining because then the end is closer and closer but also feels farther. Like you can see the light at the end of the tunnel, but when you put all the things up that you need to do, it just feels like that light is getting farther away and it prevents you from doing </w:t>
-      </w:r>
-      <w:proofErr w:type="gramStart"/>
-      <w:r>
-        <w:rPr>
-          <w:sz w:val="20"/>
-          <w:szCs w:val="20"/>
-        </w:rPr>
-        <w:t>anything</w:t>
-      </w:r>
-      <w:proofErr w:type="gramEnd"/>
-    </w:p>
-    <w:p>
-      <w:pPr>
-        <w:rPr>
-          <w:sz w:val="20"/>
-          <w:szCs w:val="20"/>
-        </w:rPr>
-      </w:pPr>
-      <w:r>
-        <w:rPr>
-          <w:sz w:val="20"/>
-          <w:szCs w:val="20"/>
-        </w:rPr>
-        <w:t>Other things could write about:</w:t>
-      </w:r>
-    </w:p>
-    <w:p>
-      <w:pPr>
-        <w:pStyle w:val="ListParagraph"/>
-        <w:numPr>
-          <w:ilvl w:val="0"/>
-          <w:numId w:val="13"/>
-        </w:numPr>
-        <w:rPr>
-          <w:sz w:val="20"/>
-          <w:szCs w:val="20"/>
-        </w:rPr>
-      </w:pPr>
-      <w:r>
-        <w:rPr>
-          <w:sz w:val="20"/>
-          <w:szCs w:val="20"/>
-        </w:rPr>
-        <w:t xml:space="preserve">Being in the middle of </w:t>
-      </w:r>
-      <w:proofErr w:type="gramStart"/>
-      <w:r>
-        <w:rPr>
-          <w:sz w:val="20"/>
-          <w:szCs w:val="20"/>
-        </w:rPr>
-        <w:t>black lives matter</w:t>
-      </w:r>
-      <w:proofErr w:type="gramEnd"/>
-      <w:r>
-        <w:rPr>
-          <w:sz w:val="20"/>
-          <w:szCs w:val="20"/>
-        </w:rPr>
-        <w:t xml:space="preserve"> and stop Asian hate</w:t>
-      </w:r>
-    </w:p>
-    <w:p>
-      <w:pPr>
-        <w:rPr>
-          <w:sz w:val="20"/>
-          <w:szCs w:val="20"/>
-        </w:rPr>
-      </w:pPr>
-      <w:r>
-        <w:rPr>
-          <w:sz w:val="20"/>
-          <w:szCs w:val="20"/>
-        </w:rPr>
-        <w:t>My favorite PhD Comics shorts:</w:t>
-      </w:r>
-    </w:p>
-    <w:p>
-      <w:pPr>
-        <w:rPr>
-          <w:sz w:val="20"/>
-          <w:szCs w:val="20"/>
-        </w:rPr>
-      </w:pPr>
-      <w:r>
-        <w:rPr>
-          <w:noProof/>
-        </w:rPr>
         <w:drawing>
           <wp:inline distT="0" distB="0" distL="0" distR="0" wp14:anchorId="0C528E0E" wp14:editId="052CD093">
             <wp:extent cx="6667500" cy="2882900"/>
@@ -16137,7 +15836,7 @@
                     </pic:cNvPicPr>
                   </pic:nvPicPr>
                   <pic:blipFill>
-                    <a:blip r:embed="rId16">
+                    <a:blip r:embed="rId15">
                       <a:extLst>
                         <a:ext uri="{28A0092B-C50C-407E-A947-70E740481C1C}">
                           <a14:useLocalDpi xmlns:a14="http://schemas.microsoft.com/office/drawing/2010/main" val="0"/>
@@ -16222,7 +15921,6 @@
         <w:rPr>
           <w:noProof/>
         </w:rPr>
-        <w:lastRenderedPageBreak/>
         <w:drawing>
           <wp:inline distT="0" distB="0" distL="0" distR="0" wp14:anchorId="73F40721" wp14:editId="72BDD63A">
             <wp:extent cx="6667500" cy="2882900"/>
@@ -16320,6 +16018,7 @@
         <w:rPr>
           <w:noProof/>
         </w:rPr>
+        <w:lastRenderedPageBreak/>
         <w:drawing>
           <wp:inline distT="0" distB="0" distL="0" distR="0" wp14:anchorId="4848B3A7" wp14:editId="7C25C83D">
             <wp:extent cx="6667500" cy="2882900"/>
@@ -16456,9 +16155,11 @@
       </w:r>
     </w:p>
     <w:sectPr>
+      <w:headerReference w:type="default" r:id="rId22"/>
       <w:type w:val="continuous"/>
       <w:pgSz w:w="12240" w:h="15840"/>
       <w:pgMar w:top="720" w:right="720" w:bottom="720" w:left="720" w:header="576" w:footer="432" w:gutter="0"/>
+      <w:pgNumType w:start="0"/>
       <w:cols w:space="720"/>
       <w:titlePg/>
       <w:docGrid w:linePitch="360"/>
@@ -18719,6 +18420,7 @@
   <w:style w:type="character" w:default="1" w:styleId="DefaultParagraphFont">
     <w:name w:val="Default Paragraph Font"/>
     <w:uiPriority w:val="1"/>
+    <w:semiHidden/>
     <w:unhideWhenUsed/>
   </w:style>
   <w:style w:type="table" w:default="1" w:styleId="TableNormal">

</xml_diff>